<commit_message>
Report update 7.1 forgot to save
</commit_message>
<xml_diff>
--- a/CAB432_Ass2_GroupReport.docx
+++ b/CAB432_Ass2_GroupReport.docx
@@ -675,7 +675,7 @@
           <w:r>
             <w:fldChar w:fldCharType="separate"/>
           </w:r>
-          <w:hyperlink w:anchor="_Toc118231440" w:history="1">
+          <w:hyperlink w:anchor="_Toc118238784" w:history="1">
             <w:r>
               <w:rPr>
                 <w:rStyle w:val="Hyperlink"/>
@@ -703,7 +703,7 @@
                 <w:noProof/>
                 <w:webHidden/>
               </w:rPr>
-              <w:instrText xml:space="preserve"> PAGEREF _Toc118231440 \h </w:instrText>
+              <w:instrText xml:space="preserve"> PAGEREF _Toc118238784 \h </w:instrText>
             </w:r>
             <w:r>
               <w:rPr>
@@ -746,7 +746,7 @@
               <w:lang w:eastAsia="en-AU"/>
             </w:rPr>
           </w:pPr>
-          <w:hyperlink w:anchor="_Toc118231441" w:history="1">
+          <w:hyperlink w:anchor="_Toc118238785" w:history="1">
             <w:r>
               <w:rPr>
                 <w:rStyle w:val="Hyperlink"/>
@@ -774,7 +774,7 @@
                 <w:noProof/>
                 <w:webHidden/>
               </w:rPr>
-              <w:instrText xml:space="preserve"> PAGEREF _Toc118231441 \h </w:instrText>
+              <w:instrText xml:space="preserve"> PAGEREF _Toc118238785 \h </w:instrText>
             </w:r>
             <w:r>
               <w:rPr>
@@ -817,7 +817,7 @@
               <w:lang w:eastAsia="en-AU"/>
             </w:rPr>
           </w:pPr>
-          <w:hyperlink w:anchor="_Toc118231442" w:history="1">
+          <w:hyperlink w:anchor="_Toc118238786" w:history="1">
             <w:r>
               <w:rPr>
                 <w:rStyle w:val="Hyperlink"/>
@@ -845,7 +845,7 @@
                 <w:noProof/>
                 <w:webHidden/>
               </w:rPr>
-              <w:instrText xml:space="preserve"> PAGEREF _Toc118231442 \h </w:instrText>
+              <w:instrText xml:space="preserve"> PAGEREF _Toc118238786 \h </w:instrText>
             </w:r>
             <w:r>
               <w:rPr>
@@ -888,7 +888,7 @@
               <w:lang w:eastAsia="en-AU"/>
             </w:rPr>
           </w:pPr>
-          <w:hyperlink w:anchor="_Toc118231443" w:history="1">
+          <w:hyperlink w:anchor="_Toc118238787" w:history="1">
             <w:r>
               <w:rPr>
                 <w:rStyle w:val="Hyperlink"/>
@@ -916,7 +916,7 @@
                 <w:noProof/>
                 <w:webHidden/>
               </w:rPr>
-              <w:instrText xml:space="preserve"> PAGEREF _Toc118231443 \h </w:instrText>
+              <w:instrText xml:space="preserve"> PAGEREF _Toc118238787 \h </w:instrText>
             </w:r>
             <w:r>
               <w:rPr>
@@ -959,7 +959,7 @@
               <w:lang w:eastAsia="en-AU"/>
             </w:rPr>
           </w:pPr>
-          <w:hyperlink w:anchor="_Toc118231444" w:history="1">
+          <w:hyperlink w:anchor="_Toc118238788" w:history="1">
             <w:r>
               <w:rPr>
                 <w:rStyle w:val="Hyperlink"/>
@@ -987,7 +987,7 @@
                 <w:noProof/>
                 <w:webHidden/>
               </w:rPr>
-              <w:instrText xml:space="preserve"> PAGEREF _Toc118231444 \h </w:instrText>
+              <w:instrText xml:space="preserve"> PAGEREF _Toc118238788 \h </w:instrText>
             </w:r>
             <w:r>
               <w:rPr>
@@ -1030,7 +1030,7 @@
               <w:lang w:eastAsia="en-AU"/>
             </w:rPr>
           </w:pPr>
-          <w:hyperlink w:anchor="_Toc118231445" w:history="1">
+          <w:hyperlink w:anchor="_Toc118238789" w:history="1">
             <w:r>
               <w:rPr>
                 <w:rStyle w:val="Hyperlink"/>
@@ -1058,7 +1058,7 @@
                 <w:noProof/>
                 <w:webHidden/>
               </w:rPr>
-              <w:instrText xml:space="preserve"> PAGEREF _Toc118231445 \h </w:instrText>
+              <w:instrText xml:space="preserve"> PAGEREF _Toc118238789 \h </w:instrText>
             </w:r>
             <w:r>
               <w:rPr>
@@ -1101,7 +1101,7 @@
               <w:lang w:eastAsia="en-AU"/>
             </w:rPr>
           </w:pPr>
-          <w:hyperlink w:anchor="_Toc118231446" w:history="1">
+          <w:hyperlink w:anchor="_Toc118238790" w:history="1">
             <w:r>
               <w:rPr>
                 <w:rStyle w:val="Hyperlink"/>
@@ -1129,7 +1129,7 @@
                 <w:noProof/>
                 <w:webHidden/>
               </w:rPr>
-              <w:instrText xml:space="preserve"> PAGEREF _Toc118231446 \h </w:instrText>
+              <w:instrText xml:space="preserve"> PAGEREF _Toc118238790 \h </w:instrText>
             </w:r>
             <w:r>
               <w:rPr>
@@ -1172,7 +1172,7 @@
               <w:lang w:eastAsia="en-AU"/>
             </w:rPr>
           </w:pPr>
-          <w:hyperlink w:anchor="_Toc118231447" w:history="1">
+          <w:hyperlink w:anchor="_Toc118238791" w:history="1">
             <w:r>
               <w:rPr>
                 <w:rStyle w:val="Hyperlink"/>
@@ -1200,7 +1200,7 @@
                 <w:noProof/>
                 <w:webHidden/>
               </w:rPr>
-              <w:instrText xml:space="preserve"> PAGEREF _Toc118231447 \h </w:instrText>
+              <w:instrText xml:space="preserve"> PAGEREF _Toc118238791 \h </w:instrText>
             </w:r>
             <w:r>
               <w:rPr>
@@ -1243,7 +1243,7 @@
               <w:lang w:eastAsia="en-AU"/>
             </w:rPr>
           </w:pPr>
-          <w:hyperlink w:anchor="_Toc118231448" w:history="1">
+          <w:hyperlink w:anchor="_Toc118238792" w:history="1">
             <w:r>
               <w:rPr>
                 <w:rStyle w:val="Hyperlink"/>
@@ -1271,7 +1271,7 @@
                 <w:noProof/>
                 <w:webHidden/>
               </w:rPr>
-              <w:instrText xml:space="preserve"> PAGEREF _Toc118231448 \h </w:instrText>
+              <w:instrText xml:space="preserve"> PAGEREF _Toc118238792 \h </w:instrText>
             </w:r>
             <w:r>
               <w:rPr>
@@ -1314,7 +1314,7 @@
               <w:lang w:eastAsia="en-AU"/>
             </w:rPr>
           </w:pPr>
-          <w:hyperlink w:anchor="_Toc118231449" w:history="1">
+          <w:hyperlink w:anchor="_Toc118238793" w:history="1">
             <w:r>
               <w:rPr>
                 <w:rStyle w:val="Hyperlink"/>
@@ -1342,7 +1342,7 @@
                 <w:noProof/>
                 <w:webHidden/>
               </w:rPr>
-              <w:instrText xml:space="preserve"> PAGEREF _Toc118231449 \h </w:instrText>
+              <w:instrText xml:space="preserve"> PAGEREF _Toc118238793 \h </w:instrText>
             </w:r>
             <w:r>
               <w:rPr>
@@ -1385,7 +1385,7 @@
               <w:lang w:eastAsia="en-AU"/>
             </w:rPr>
           </w:pPr>
-          <w:hyperlink w:anchor="_Toc118231450" w:history="1">
+          <w:hyperlink w:anchor="_Toc118238794" w:history="1">
             <w:r>
               <w:rPr>
                 <w:rStyle w:val="Hyperlink"/>
@@ -1413,7 +1413,7 @@
                 <w:noProof/>
                 <w:webHidden/>
               </w:rPr>
-              <w:instrText xml:space="preserve"> PAGEREF _Toc118231450 \h </w:instrText>
+              <w:instrText xml:space="preserve"> PAGEREF _Toc118238794 \h </w:instrText>
             </w:r>
             <w:r>
               <w:rPr>
@@ -1456,7 +1456,7 @@
               <w:lang w:eastAsia="en-AU"/>
             </w:rPr>
           </w:pPr>
-          <w:hyperlink w:anchor="_Toc118231451" w:history="1">
+          <w:hyperlink w:anchor="_Toc118238795" w:history="1">
             <w:r>
               <w:rPr>
                 <w:rStyle w:val="Hyperlink"/>
@@ -1484,7 +1484,7 @@
                 <w:noProof/>
                 <w:webHidden/>
               </w:rPr>
-              <w:instrText xml:space="preserve"> PAGEREF _Toc118231451 \h </w:instrText>
+              <w:instrText xml:space="preserve"> PAGEREF _Toc118238795 \h </w:instrText>
             </w:r>
             <w:r>
               <w:rPr>
@@ -1527,7 +1527,7 @@
               <w:lang w:eastAsia="en-AU"/>
             </w:rPr>
           </w:pPr>
-          <w:hyperlink w:anchor="_Toc118231452" w:history="1">
+          <w:hyperlink w:anchor="_Toc118238796" w:history="1">
             <w:r>
               <w:rPr>
                 <w:rStyle w:val="Hyperlink"/>
@@ -1555,7 +1555,7 @@
                 <w:noProof/>
                 <w:webHidden/>
               </w:rPr>
-              <w:instrText xml:space="preserve"> PAGEREF _Toc118231452 \h </w:instrText>
+              <w:instrText xml:space="preserve"> PAGEREF _Toc118238796 \h </w:instrText>
             </w:r>
             <w:r>
               <w:rPr>
@@ -1598,7 +1598,7 @@
               <w:lang w:eastAsia="en-AU"/>
             </w:rPr>
           </w:pPr>
-          <w:hyperlink w:anchor="_Toc118231453" w:history="1">
+          <w:hyperlink w:anchor="_Toc118238797" w:history="1">
             <w:r>
               <w:rPr>
                 <w:rStyle w:val="Hyperlink"/>
@@ -1626,7 +1626,7 @@
                 <w:noProof/>
                 <w:webHidden/>
               </w:rPr>
-              <w:instrText xml:space="preserve"> PAGEREF _Toc118231453 \h </w:instrText>
+              <w:instrText xml:space="preserve"> PAGEREF _Toc118238797 \h </w:instrText>
             </w:r>
             <w:r>
               <w:rPr>
@@ -1669,7 +1669,7 @@
               <w:lang w:eastAsia="en-AU"/>
             </w:rPr>
           </w:pPr>
-          <w:hyperlink w:anchor="_Toc118231454" w:history="1">
+          <w:hyperlink w:anchor="_Toc118238798" w:history="1">
             <w:r>
               <w:rPr>
                 <w:rStyle w:val="Hyperlink"/>
@@ -1697,7 +1697,7 @@
                 <w:noProof/>
                 <w:webHidden/>
               </w:rPr>
-              <w:instrText xml:space="preserve"> PAGEREF _Toc118231454 \h </w:instrText>
+              <w:instrText xml:space="preserve"> PAGEREF _Toc118238798 \h </w:instrText>
             </w:r>
             <w:r>
               <w:rPr>
@@ -1717,7 +1717,7 @@
                 <w:noProof/>
                 <w:webHidden/>
               </w:rPr>
-              <w:t>8</w:t>
+              <w:t>9</w:t>
             </w:r>
             <w:r>
               <w:rPr>
@@ -1740,7 +1740,7 @@
               <w:lang w:eastAsia="en-AU"/>
             </w:rPr>
           </w:pPr>
-          <w:hyperlink w:anchor="_Toc118231455" w:history="1">
+          <w:hyperlink w:anchor="_Toc118238799" w:history="1">
             <w:r>
               <w:rPr>
                 <w:rStyle w:val="Hyperlink"/>
@@ -1768,7 +1768,7 @@
                 <w:noProof/>
                 <w:webHidden/>
               </w:rPr>
-              <w:instrText xml:space="preserve"> PAGEREF _Toc118231455 \h </w:instrText>
+              <w:instrText xml:space="preserve"> PAGEREF _Toc118238799 \h </w:instrText>
             </w:r>
             <w:r>
               <w:rPr>
@@ -1788,7 +1788,7 @@
                 <w:noProof/>
                 <w:webHidden/>
               </w:rPr>
-              <w:t>10</w:t>
+              <w:t>11</w:t>
             </w:r>
             <w:r>
               <w:rPr>
@@ -1811,7 +1811,7 @@
               <w:lang w:eastAsia="en-AU"/>
             </w:rPr>
           </w:pPr>
-          <w:hyperlink w:anchor="_Toc118231456" w:history="1">
+          <w:hyperlink w:anchor="_Toc118238800" w:history="1">
             <w:r>
               <w:rPr>
                 <w:rStyle w:val="Hyperlink"/>
@@ -1839,7 +1839,7 @@
                 <w:noProof/>
                 <w:webHidden/>
               </w:rPr>
-              <w:instrText xml:space="preserve"> PAGEREF _Toc118231456 \h </w:instrText>
+              <w:instrText xml:space="preserve"> PAGEREF _Toc118238800 \h </w:instrText>
             </w:r>
             <w:r>
               <w:rPr>
@@ -1859,7 +1859,7 @@
                 <w:noProof/>
                 <w:webHidden/>
               </w:rPr>
-              <w:t>10</w:t>
+              <w:t>12</w:t>
             </w:r>
             <w:r>
               <w:rPr>
@@ -1882,7 +1882,7 @@
               <w:lang w:eastAsia="en-AU"/>
             </w:rPr>
           </w:pPr>
-          <w:hyperlink w:anchor="_Toc118231457" w:history="1">
+          <w:hyperlink w:anchor="_Toc118238801" w:history="1">
             <w:r>
               <w:rPr>
                 <w:rStyle w:val="Hyperlink"/>
@@ -1909,7 +1909,7 @@
                 <w:noProof/>
                 <w:webHidden/>
               </w:rPr>
-              <w:instrText xml:space="preserve"> PAGEREF _Toc118231457 \h </w:instrText>
+              <w:instrText xml:space="preserve"> PAGEREF _Toc118238801 \h </w:instrText>
             </w:r>
             <w:r>
               <w:rPr>
@@ -1929,7 +1929,7 @@
                 <w:noProof/>
                 <w:webHidden/>
               </w:rPr>
-              <w:t>11</w:t>
+              <w:t>13</w:t>
             </w:r>
             <w:r>
               <w:rPr>
@@ -1952,7 +1952,7 @@
               <w:lang w:eastAsia="en-AU"/>
             </w:rPr>
           </w:pPr>
-          <w:hyperlink w:anchor="_Toc118231458" w:history="1">
+          <w:hyperlink w:anchor="_Toc118238802" w:history="1">
             <w:r>
               <w:rPr>
                 <w:rStyle w:val="Hyperlink"/>
@@ -1980,7 +1980,7 @@
                 <w:noProof/>
                 <w:webHidden/>
               </w:rPr>
-              <w:instrText xml:space="preserve"> PAGEREF _Toc118231458 \h </w:instrText>
+              <w:instrText xml:space="preserve"> PAGEREF _Toc118238802 \h </w:instrText>
             </w:r>
             <w:r>
               <w:rPr>
@@ -2000,7 +2000,7 @@
                 <w:noProof/>
                 <w:webHidden/>
               </w:rPr>
-              <w:t>12</w:t>
+              <w:t>13</w:t>
             </w:r>
             <w:r>
               <w:rPr>
@@ -2023,7 +2023,7 @@
               <w:lang w:eastAsia="en-AU"/>
             </w:rPr>
           </w:pPr>
-          <w:hyperlink w:anchor="_Toc118231459" w:history="1">
+          <w:hyperlink w:anchor="_Toc118238803" w:history="1">
             <w:r>
               <w:rPr>
                 <w:rStyle w:val="Hyperlink"/>
@@ -2051,7 +2051,7 @@
                 <w:noProof/>
                 <w:webHidden/>
               </w:rPr>
-              <w:instrText xml:space="preserve"> PAGEREF _Toc118231459 \h </w:instrText>
+              <w:instrText xml:space="preserve"> PAGEREF _Toc118238803 \h </w:instrText>
             </w:r>
             <w:r>
               <w:rPr>
@@ -2071,7 +2071,7 @@
                 <w:noProof/>
                 <w:webHidden/>
               </w:rPr>
-              <w:t>12</w:t>
+              <w:t>13</w:t>
             </w:r>
             <w:r>
               <w:rPr>
@@ -2094,7 +2094,7 @@
               <w:lang w:eastAsia="en-AU"/>
             </w:rPr>
           </w:pPr>
-          <w:hyperlink w:anchor="_Toc118231460" w:history="1">
+          <w:hyperlink w:anchor="_Toc118238804" w:history="1">
             <w:r>
               <w:rPr>
                 <w:rStyle w:val="Hyperlink"/>
@@ -2122,7 +2122,7 @@
                 <w:noProof/>
                 <w:webHidden/>
               </w:rPr>
-              <w:instrText xml:space="preserve"> PAGEREF _Toc118231460 \h </w:instrText>
+              <w:instrText xml:space="preserve"> PAGEREF _Toc118238804 \h </w:instrText>
             </w:r>
             <w:r>
               <w:rPr>
@@ -2142,7 +2142,7 @@
                 <w:noProof/>
                 <w:webHidden/>
               </w:rPr>
-              <w:t>12</w:t>
+              <w:t>13</w:t>
             </w:r>
             <w:r>
               <w:rPr>
@@ -2165,7 +2165,7 @@
               <w:lang w:eastAsia="en-AU"/>
             </w:rPr>
           </w:pPr>
-          <w:hyperlink w:anchor="_Toc118231461" w:history="1">
+          <w:hyperlink w:anchor="_Toc118238805" w:history="1">
             <w:r>
               <w:rPr>
                 <w:rStyle w:val="Hyperlink"/>
@@ -2193,7 +2193,7 @@
                 <w:noProof/>
                 <w:webHidden/>
               </w:rPr>
-              <w:instrText xml:space="preserve"> PAGEREF _Toc118231461 \h </w:instrText>
+              <w:instrText xml:space="preserve"> PAGEREF _Toc118238805 \h </w:instrText>
             </w:r>
             <w:r>
               <w:rPr>
@@ -2213,7 +2213,7 @@
                 <w:noProof/>
                 <w:webHidden/>
               </w:rPr>
-              <w:t>12</w:t>
+              <w:t>14</w:t>
             </w:r>
             <w:r>
               <w:rPr>
@@ -2236,7 +2236,7 @@
               <w:lang w:eastAsia="en-AU"/>
             </w:rPr>
           </w:pPr>
-          <w:hyperlink w:anchor="_Toc118231462" w:history="1">
+          <w:hyperlink w:anchor="_Toc118238806" w:history="1">
             <w:r>
               <w:rPr>
                 <w:rStyle w:val="Hyperlink"/>
@@ -2264,7 +2264,7 @@
                 <w:noProof/>
                 <w:webHidden/>
               </w:rPr>
-              <w:instrText xml:space="preserve"> PAGEREF _Toc118231462 \h </w:instrText>
+              <w:instrText xml:space="preserve"> PAGEREF _Toc118238806 \h </w:instrText>
             </w:r>
             <w:r>
               <w:rPr>
@@ -2284,7 +2284,7 @@
                 <w:noProof/>
                 <w:webHidden/>
               </w:rPr>
-              <w:t>13</w:t>
+              <w:t>14</w:t>
             </w:r>
             <w:r>
               <w:rPr>
@@ -2307,7 +2307,7 @@
               <w:lang w:eastAsia="en-AU"/>
             </w:rPr>
           </w:pPr>
-          <w:hyperlink w:anchor="_Toc118231463" w:history="1">
+          <w:hyperlink w:anchor="_Toc118238807" w:history="1">
             <w:r>
               <w:rPr>
                 <w:rStyle w:val="Hyperlink"/>
@@ -2335,7 +2335,7 @@
                 <w:noProof/>
                 <w:webHidden/>
               </w:rPr>
-              <w:instrText xml:space="preserve"> PAGEREF _Toc118231463 \h </w:instrText>
+              <w:instrText xml:space="preserve"> PAGEREF _Toc118238807 \h </w:instrText>
             </w:r>
             <w:r>
               <w:rPr>
@@ -2355,7 +2355,7 @@
                 <w:noProof/>
                 <w:webHidden/>
               </w:rPr>
-              <w:t>13</w:t>
+              <w:t>15</w:t>
             </w:r>
             <w:r>
               <w:rPr>
@@ -2378,7 +2378,7 @@
               <w:lang w:eastAsia="en-AU"/>
             </w:rPr>
           </w:pPr>
-          <w:hyperlink w:anchor="_Toc118231464" w:history="1">
+          <w:hyperlink w:anchor="_Toc118238808" w:history="1">
             <w:r>
               <w:rPr>
                 <w:rStyle w:val="Hyperlink"/>
@@ -2406,7 +2406,7 @@
                 <w:noProof/>
                 <w:webHidden/>
               </w:rPr>
-              <w:instrText xml:space="preserve"> PAGEREF _Toc118231464 \h </w:instrText>
+              <w:instrText xml:space="preserve"> PAGEREF _Toc118238808 \h </w:instrText>
             </w:r>
             <w:r>
               <w:rPr>
@@ -2426,7 +2426,7 @@
                 <w:noProof/>
                 <w:webHidden/>
               </w:rPr>
-              <w:t>14</w:t>
+              <w:t>15</w:t>
             </w:r>
             <w:r>
               <w:rPr>
@@ -2449,7 +2449,7 @@
               <w:lang w:eastAsia="en-AU"/>
             </w:rPr>
           </w:pPr>
-          <w:hyperlink w:anchor="_Toc118231465" w:history="1">
+          <w:hyperlink w:anchor="_Toc118238809" w:history="1">
             <w:r>
               <w:rPr>
                 <w:rStyle w:val="Hyperlink"/>
@@ -2477,7 +2477,7 @@
                 <w:noProof/>
                 <w:webHidden/>
               </w:rPr>
-              <w:instrText xml:space="preserve"> PAGEREF _Toc118231465 \h </w:instrText>
+              <w:instrText xml:space="preserve"> PAGEREF _Toc118238809 \h </w:instrText>
             </w:r>
             <w:r>
               <w:rPr>
@@ -2497,7 +2497,7 @@
                 <w:noProof/>
                 <w:webHidden/>
               </w:rPr>
-              <w:t>14</w:t>
+              <w:t>16</w:t>
             </w:r>
             <w:r>
               <w:rPr>
@@ -2520,7 +2520,7 @@
               <w:lang w:eastAsia="en-AU"/>
             </w:rPr>
           </w:pPr>
-          <w:hyperlink w:anchor="_Toc118231466" w:history="1">
+          <w:hyperlink w:anchor="_Toc118238810" w:history="1">
             <w:r>
               <w:rPr>
                 <w:rStyle w:val="Hyperlink"/>
@@ -2548,7 +2548,7 @@
                 <w:noProof/>
                 <w:webHidden/>
               </w:rPr>
-              <w:instrText xml:space="preserve"> PAGEREF _Toc118231466 \h </w:instrText>
+              <w:instrText xml:space="preserve"> PAGEREF _Toc118238810 \h </w:instrText>
             </w:r>
             <w:r>
               <w:rPr>
@@ -2568,7 +2568,7 @@
                 <w:noProof/>
                 <w:webHidden/>
               </w:rPr>
-              <w:t>15</w:t>
+              <w:t>16</w:t>
             </w:r>
             <w:r>
               <w:rPr>
@@ -2591,7 +2591,7 @@
               <w:lang w:eastAsia="en-AU"/>
             </w:rPr>
           </w:pPr>
-          <w:hyperlink w:anchor="_Toc118231467" w:history="1">
+          <w:hyperlink w:anchor="_Toc118238811" w:history="1">
             <w:r>
               <w:rPr>
                 <w:rStyle w:val="Hyperlink"/>
@@ -2619,7 +2619,7 @@
                 <w:noProof/>
                 <w:webHidden/>
               </w:rPr>
-              <w:instrText xml:space="preserve"> PAGEREF _Toc118231467 \h </w:instrText>
+              <w:instrText xml:space="preserve"> PAGEREF _Toc118238811 \h </w:instrText>
             </w:r>
             <w:r>
               <w:rPr>
@@ -2639,7 +2639,7 @@
                 <w:noProof/>
                 <w:webHidden/>
               </w:rPr>
-              <w:t>16</w:t>
+              <w:t>17</w:t>
             </w:r>
             <w:r>
               <w:rPr>
@@ -2662,7 +2662,7 @@
               <w:lang w:eastAsia="en-AU"/>
             </w:rPr>
           </w:pPr>
-          <w:hyperlink w:anchor="_Toc118231468" w:history="1">
+          <w:hyperlink w:anchor="_Toc118238812" w:history="1">
             <w:r>
               <w:rPr>
                 <w:rStyle w:val="Hyperlink"/>
@@ -2690,7 +2690,7 @@
                 <w:noProof/>
                 <w:webHidden/>
               </w:rPr>
-              <w:instrText xml:space="preserve"> PAGEREF _Toc118231468 \h </w:instrText>
+              <w:instrText xml:space="preserve"> PAGEREF _Toc118238812 \h </w:instrText>
             </w:r>
             <w:r>
               <w:rPr>
@@ -2710,7 +2710,7 @@
                 <w:noProof/>
                 <w:webHidden/>
               </w:rPr>
-              <w:t>17</w:t>
+              <w:t>18</w:t>
             </w:r>
             <w:r>
               <w:rPr>
@@ -2733,7 +2733,7 @@
               <w:lang w:eastAsia="en-AU"/>
             </w:rPr>
           </w:pPr>
-          <w:hyperlink w:anchor="_Toc118231469" w:history="1">
+          <w:hyperlink w:anchor="_Toc118238813" w:history="1">
             <w:r>
               <w:rPr>
                 <w:rStyle w:val="Hyperlink"/>
@@ -2761,7 +2761,7 @@
                 <w:noProof/>
                 <w:webHidden/>
               </w:rPr>
-              <w:instrText xml:space="preserve"> PAGEREF _Toc118231469 \h </w:instrText>
+              <w:instrText xml:space="preserve"> PAGEREF _Toc118238813 \h </w:instrText>
             </w:r>
             <w:r>
               <w:rPr>
@@ -2781,7 +2781,7 @@
                 <w:noProof/>
                 <w:webHidden/>
               </w:rPr>
-              <w:t>18</w:t>
+              <w:t>19</w:t>
             </w:r>
             <w:r>
               <w:rPr>
@@ -2804,7 +2804,7 @@
               <w:lang w:eastAsia="en-AU"/>
             </w:rPr>
           </w:pPr>
-          <w:hyperlink w:anchor="_Toc118231470" w:history="1">
+          <w:hyperlink w:anchor="_Toc118238814" w:history="1">
             <w:r>
               <w:rPr>
                 <w:rStyle w:val="Hyperlink"/>
@@ -2832,7 +2832,7 @@
                 <w:noProof/>
                 <w:webHidden/>
               </w:rPr>
-              <w:instrText xml:space="preserve"> PAGEREF _Toc118231470 \h </w:instrText>
+              <w:instrText xml:space="preserve"> PAGEREF _Toc118238814 \h </w:instrText>
             </w:r>
             <w:r>
               <w:rPr>
@@ -2852,7 +2852,7 @@
                 <w:noProof/>
                 <w:webHidden/>
               </w:rPr>
-              <w:t>19</w:t>
+              <w:t>20</w:t>
             </w:r>
             <w:r>
               <w:rPr>
@@ -2875,7 +2875,7 @@
               <w:lang w:eastAsia="en-AU"/>
             </w:rPr>
           </w:pPr>
-          <w:hyperlink w:anchor="_Toc118231471" w:history="1">
+          <w:hyperlink w:anchor="_Toc118238815" w:history="1">
             <w:r>
               <w:rPr>
                 <w:rStyle w:val="Hyperlink"/>
@@ -2903,7 +2903,7 @@
                 <w:noProof/>
                 <w:webHidden/>
               </w:rPr>
-              <w:instrText xml:space="preserve"> PAGEREF _Toc118231471 \h </w:instrText>
+              <w:instrText xml:space="preserve"> PAGEREF _Toc118238815 \h </w:instrText>
             </w:r>
             <w:r>
               <w:rPr>
@@ -2923,7 +2923,7 @@
                 <w:noProof/>
                 <w:webHidden/>
               </w:rPr>
-              <w:t>19</w:t>
+              <w:t>20</w:t>
             </w:r>
             <w:r>
               <w:rPr>
@@ -2946,7 +2946,7 @@
               <w:lang w:eastAsia="en-AU"/>
             </w:rPr>
           </w:pPr>
-          <w:hyperlink w:anchor="_Toc118231472" w:history="1">
+          <w:hyperlink w:anchor="_Toc118238816" w:history="1">
             <w:r>
               <w:rPr>
                 <w:rStyle w:val="Hyperlink"/>
@@ -2974,7 +2974,7 @@
                 <w:noProof/>
                 <w:webHidden/>
               </w:rPr>
-              <w:instrText xml:space="preserve"> PAGEREF _Toc118231472 \h </w:instrText>
+              <w:instrText xml:space="preserve"> PAGEREF _Toc118238816 \h </w:instrText>
             </w:r>
             <w:r>
               <w:rPr>
@@ -2994,7 +2994,7 @@
                 <w:noProof/>
                 <w:webHidden/>
               </w:rPr>
-              <w:t>20</w:t>
+              <w:t>21</w:t>
             </w:r>
             <w:r>
               <w:rPr>
@@ -3037,7 +3037,7 @@
           <w:lang w:val="en-US"/>
         </w:rPr>
       </w:pPr>
-      <w:bookmarkStart w:id="0" w:name="_Toc118231440"/>
+      <w:bookmarkStart w:id="0" w:name="_Toc118238784"/>
       <w:r>
         <w:rPr>
           <w:lang w:val="en-US"/>
@@ -3054,7 +3054,7 @@
           <w:lang w:val="en-US"/>
         </w:rPr>
       </w:pPr>
-      <w:bookmarkStart w:id="1" w:name="_Toc118231441"/>
+      <w:bookmarkStart w:id="1" w:name="_Toc118238785"/>
       <w:r>
         <w:rPr>
           <w:lang w:val="en-US"/>
@@ -3180,7 +3180,7 @@
           <w:lang w:val="en-US"/>
         </w:rPr>
       </w:pPr>
-      <w:bookmarkStart w:id="4" w:name="_Toc118231442"/>
+      <w:bookmarkStart w:id="4" w:name="_Toc118238786"/>
       <w:r>
         <w:rPr>
           <w:lang w:val="en-US"/>
@@ -3204,7 +3204,7 @@
         </w:rPr>
       </w:pPr>
       <w:bookmarkStart w:id="5" w:name="_Toc50539211"/>
-      <w:bookmarkStart w:id="6" w:name="_Toc118231443"/>
+      <w:bookmarkStart w:id="6" w:name="_Toc118238787"/>
       <w:r>
         <w:rPr>
           <w:lang w:val="en-US"/>
@@ -3360,7 +3360,7 @@
           <w:lang w:val="en-US"/>
         </w:rPr>
       </w:pPr>
-      <w:bookmarkStart w:id="7" w:name="_Toc118231444"/>
+      <w:bookmarkStart w:id="7" w:name="_Toc118238788"/>
       <w:r>
         <w:rPr>
           <w:lang w:val="en-US"/>
@@ -3382,7 +3382,7 @@
           <w:lang w:val="en-US"/>
         </w:rPr>
       </w:pPr>
-      <w:bookmarkStart w:id="8" w:name="_Toc118231445"/>
+      <w:bookmarkStart w:id="8" w:name="_Toc118238789"/>
       <w:r>
         <w:rPr>
           <w:lang w:val="en-US"/>
@@ -3541,7 +3541,7 @@
           <w:lang w:val="en-US"/>
         </w:rPr>
       </w:pPr>
-      <w:bookmarkStart w:id="9" w:name="_Toc118231446"/>
+      <w:bookmarkStart w:id="9" w:name="_Toc118238790"/>
       <w:r>
         <w:rPr>
           <w:lang w:val="en-US"/>
@@ -3708,7 +3708,7 @@
           <w:lang w:val="en-US"/>
         </w:rPr>
       </w:pPr>
-      <w:bookmarkStart w:id="10" w:name="_Toc118231447"/>
+      <w:bookmarkStart w:id="10" w:name="_Toc118238791"/>
       <w:r>
         <w:rPr>
           <w:lang w:val="en-US"/>
@@ -3868,7 +3868,7 @@
           <w:lang w:val="en-US"/>
         </w:rPr>
       </w:pPr>
-      <w:bookmarkStart w:id="11" w:name="_Toc118231448"/>
+      <w:bookmarkStart w:id="11" w:name="_Toc118238792"/>
       <w:r>
         <w:rPr>
           <w:lang w:val="en-US"/>
@@ -3890,7 +3890,7 @@
           <w:lang w:val="en-US"/>
         </w:rPr>
       </w:pPr>
-      <w:bookmarkStart w:id="12" w:name="_Toc118231449"/>
+      <w:bookmarkStart w:id="12" w:name="_Toc118238793"/>
       <w:r>
         <w:rPr>
           <w:lang w:val="en-US"/>
@@ -3996,7 +3996,7 @@
           <w:lang w:val="en-US"/>
         </w:rPr>
       </w:pPr>
-      <w:bookmarkStart w:id="15" w:name="_Toc118231450"/>
+      <w:bookmarkStart w:id="15" w:name="_Toc118238794"/>
       <w:r>
         <w:rPr>
           <w:lang w:val="en-US"/>
@@ -4415,7 +4415,7 @@
           <w:lang w:val="en-US"/>
         </w:rPr>
       </w:pPr>
-      <w:bookmarkStart w:id="22" w:name="_Toc118231451"/>
+      <w:bookmarkStart w:id="22" w:name="_Toc118238795"/>
       <w:commentRangeStart w:id="23"/>
       <w:commentRangeStart w:id="24"/>
       <w:r>
@@ -4914,7 +4914,7 @@
           <w:lang w:val="en-US"/>
         </w:rPr>
       </w:pPr>
-      <w:bookmarkStart w:id="25" w:name="_Toc118231452"/>
+      <w:bookmarkStart w:id="25" w:name="_Toc118238796"/>
       <w:r>
         <w:rPr>
           <w:lang w:val="en-US"/>
@@ -5011,7 +5011,6 @@
           <w:lang w:val="en-US"/>
         </w:rPr>
       </w:pPr>
-      <w:bookmarkStart w:id="28" w:name="_Toc118231453"/>
       <w:r>
         <w:rPr>
           <w:lang w:val="en-US"/>
@@ -5026,6 +5025,7 @@
           <w:lang w:val="en-US"/>
         </w:rPr>
       </w:pPr>
+      <w:bookmarkStart w:id="28" w:name="_Toc118238797"/>
       <w:r>
         <w:rPr>
           <w:lang w:val="en-US"/>
@@ -5049,6 +5049,7 @@
         </w:rPr>
       </w:pPr>
       <w:commentRangeStart w:id="29"/>
+      <w:commentRangeStart w:id="30"/>
       <w:r>
         <w:rPr>
           <w:noProof/>
@@ -5061,6 +5062,13 @@
           <w:rStyle w:val="CommentReference"/>
         </w:rPr>
         <w:commentReference w:id="29"/>
+      </w:r>
+      <w:commentRangeEnd w:id="30"/>
+      <w:r>
+        <w:rPr>
+          <w:rStyle w:val="CommentReference"/>
+        </w:rPr>
+        <w:commentReference w:id="30"/>
       </w:r>
       <w:r>
         <w:rPr>
@@ -5227,9 +5235,15 @@
         </w:rPr>
         <w:t>, as shown in the code segment below</w:t>
       </w:r>
-    </w:p>
-    <w:bookmarkStart w:id="30" w:name="_MON_1728850253"/>
-    <w:bookmarkEnd w:id="30"/>
+      <w:r>
+        <w:rPr>
+          <w:lang w:val="en-US"/>
+        </w:rPr>
+        <w:t>.</w:t>
+      </w:r>
+    </w:p>
+    <w:bookmarkStart w:id="31" w:name="_MON_1728850253"/>
+    <w:bookmarkEnd w:id="31"/>
     <w:p>
       <w:pPr>
         <w:rPr>
@@ -5263,7 +5277,7 @@
           <v:shape id="_x0000_i1130" type="#_x0000_t75" style="width:451.3pt;height:65.25pt" o:ole="">
             <v:imagedata r:id="rId17" o:title=""/>
           </v:shape>
-          <o:OLEObject Type="Embed" ProgID="Word.Document.12" ShapeID="_x0000_i1130" DrawAspect="Content" ObjectID="_1728851058" r:id="rId18">
+          <o:OLEObject Type="Embed" ProgID="Word.Document.12" ShapeID="_x0000_i1130" DrawAspect="Content" ObjectID="_1728851871" r:id="rId18">
             <o:FieldCodes>\s</o:FieldCodes>
           </o:OLEObject>
         </w:object>
@@ -5442,6 +5456,12 @@
           <w:noProof/>
         </w:rPr>
         <w:t>that calls sharp to make the transformations uses several if-statements to check through the request and apply the necessary transformations only if values are supplied</w:t>
+      </w:r>
+      <w:r>
+        <w:rPr>
+          <w:noProof/>
+        </w:rPr>
+        <w:t>.</w:t>
       </w:r>
     </w:p>
     <w:p>
@@ -5507,8 +5527,8 @@
           </wp:inline>
         </w:drawing>
       </w:r>
-      <w:bookmarkStart w:id="31" w:name="_MON_1728850717"/>
-      <w:bookmarkEnd w:id="31"/>
+      <w:bookmarkStart w:id="32" w:name="_MON_1728850717"/>
+      <w:bookmarkEnd w:id="32"/>
       <w:r>
         <w:rPr>
           <w:lang w:val="en-US"/>
@@ -5517,14 +5537,12 @@
           <v:shape id="_x0000_i1177" type="#_x0000_t75" style="width:322.9pt;height:232.3pt" o:ole="">
             <v:imagedata r:id="rId21" o:title=""/>
           </v:shape>
-          <o:OLEObject Type="Embed" ProgID="Word.Document.12" ShapeID="_x0000_i1177" DrawAspect="Content" ObjectID="_1728851059" r:id="rId22">
+          <o:OLEObject Type="Embed" ProgID="Word.Document.12" ShapeID="_x0000_i1177" DrawAspect="Content" ObjectID="_1728851872" r:id="rId22">
             <o:FieldCodes>\s</o:FieldCodes>
           </o:OLEObject>
         </w:object>
       </w:r>
     </w:p>
-    <w:bookmarkStart w:id="32" w:name="_MON_1728849833"/>
-    <w:bookmarkEnd w:id="32"/>
     <w:p>
       <w:pPr>
         <w:rPr>
@@ -5535,7 +5553,9 @@
           <w:lang w:val="en-US"/>
         </w:rPr>
       </w:pPr>
-      <w:r>
+    </w:p>
+    <w:p>
+      <w:pPr>
         <w:rPr>
           <w:rFonts w:asciiTheme="majorHAnsi" w:eastAsiaTheme="majorEastAsia" w:hAnsiTheme="majorHAnsi" w:cstheme="majorBidi"/>
           <w:color w:val="2F5496" w:themeColor="accent1" w:themeShade="BF"/>
@@ -5543,11 +5563,40 @@
           <w:szCs w:val="26"/>
           <w:lang w:val="en-US"/>
         </w:rPr>
+      </w:pPr>
+      <w:r>
+        <w:rPr>
+          <w:lang w:val="en-US"/>
+        </w:rPr>
+        <w:lastRenderedPageBreak/>
+        <w:t>The transform function returns the new image buffer for the transformed image. As seen in the code below, the original filename is split at the full stop so that ‘_transformed’ can be added to differentiate the image from the original. The response is the same as previously shown in the fetch diagram, returning the new name, converted image URL and metadata obtained from Sharp.</w:t>
+      </w:r>
+    </w:p>
+    <w:bookmarkStart w:id="33" w:name="_MON_1728849833"/>
+    <w:bookmarkEnd w:id="33"/>
+    <w:p>
+      <w:pPr>
+        <w:rPr>
+          <w:rFonts w:asciiTheme="majorHAnsi" w:eastAsiaTheme="majorEastAsia" w:hAnsiTheme="majorHAnsi" w:cstheme="majorBidi"/>
+          <w:color w:val="2F5496" w:themeColor="accent1" w:themeShade="BF"/>
+          <w:sz w:val="26"/>
+          <w:szCs w:val="26"/>
+          <w:lang w:val="en-US"/>
+        </w:rPr>
+      </w:pPr>
+      <w:r>
+        <w:rPr>
+          <w:rFonts w:asciiTheme="majorHAnsi" w:eastAsiaTheme="majorEastAsia" w:hAnsiTheme="majorHAnsi" w:cstheme="majorBidi"/>
+          <w:color w:val="2F5496" w:themeColor="accent1" w:themeShade="BF"/>
+          <w:sz w:val="26"/>
+          <w:szCs w:val="26"/>
+          <w:lang w:val="en-US"/>
+        </w:rPr>
         <w:object w:dxaOrig="9026" w:dyaOrig="1020" w14:anchorId="0292E23A">
           <v:shape id="_x0000_i1124" type="#_x0000_t75" style="width:451.3pt;height:51pt" o:ole="">
             <v:imagedata r:id="rId23" o:title=""/>
           </v:shape>
-          <o:OLEObject Type="Embed" ProgID="Word.Document.12" ShapeID="_x0000_i1124" DrawAspect="Content" ObjectID="_1728851060" r:id="rId24">
+          <o:OLEObject Type="Embed" ProgID="Word.Document.12" ShapeID="_x0000_i1124" DrawAspect="Content" ObjectID="_1728851873" r:id="rId24">
             <o:FieldCodes>\s</o:FieldCodes>
           </o:OLEObject>
         </w:object>
@@ -5555,19 +5604,36 @@
     </w:p>
     <w:p>
       <w:pPr>
+        <w:rPr>
+          <w:rFonts w:asciiTheme="majorHAnsi" w:eastAsiaTheme="majorEastAsia" w:hAnsiTheme="majorHAnsi" w:cstheme="majorBidi"/>
+          <w:color w:val="2F5496" w:themeColor="accent1" w:themeShade="BF"/>
+          <w:sz w:val="26"/>
+          <w:szCs w:val="26"/>
+          <w:lang w:val="en-US"/>
+        </w:rPr>
+      </w:pPr>
+      <w:r>
+        <w:rPr>
+          <w:lang w:val="en-US"/>
+        </w:rPr>
+        <w:t>Presets stay largely the same, a JSON object containing the transformation value that looks like the request shown in the transformation section. This will be explained more thoroughly in the Features section.</w:t>
+      </w:r>
+    </w:p>
+    <w:p>
+      <w:pPr>
         <w:pStyle w:val="Heading2"/>
         <w:rPr>
           <w:lang w:val="en-US"/>
         </w:rPr>
       </w:pPr>
-      <w:bookmarkStart w:id="33" w:name="_Toc118231454"/>
+      <w:bookmarkStart w:id="34" w:name="_Toc118238798"/>
       <w:r>
         <w:rPr>
           <w:lang w:val="en-US"/>
         </w:rPr>
         <w:t>Features</w:t>
       </w:r>
-      <w:bookmarkEnd w:id="33"/>
+      <w:bookmarkEnd w:id="34"/>
     </w:p>
     <w:p>
       <w:pPr>
@@ -5576,27 +5642,27 @@
           <w:lang w:val="en-US"/>
         </w:rPr>
       </w:pPr>
-      <w:commentRangeStart w:id="34"/>
       <w:commentRangeStart w:id="35"/>
+      <w:commentRangeStart w:id="36"/>
       <w:r>
         <w:rPr>
           <w:lang w:val="en-US"/>
         </w:rPr>
         <w:t>The flow of the data in our project</w:t>
       </w:r>
-      <w:commentRangeEnd w:id="34"/>
+      <w:commentRangeEnd w:id="35"/>
       <w:r>
         <w:rPr>
           <w:rStyle w:val="CommentReference"/>
         </w:rPr>
-        <w:commentReference w:id="34"/>
-      </w:r>
-      <w:commentRangeEnd w:id="35"/>
+        <w:commentReference w:id="35"/>
+      </w:r>
+      <w:commentRangeEnd w:id="36"/>
       <w:r>
         <w:rPr>
           <w:rStyle w:val="CommentReference"/>
         </w:rPr>
-        <w:commentReference w:id="35"/>
+        <w:commentReference w:id="36"/>
       </w:r>
       <w:r>
         <w:rPr>
@@ -5610,8 +5676,8 @@
         </w:rPr>
         <w:t xml:space="preserve"> </w:t>
       </w:r>
-      <w:commentRangeStart w:id="36"/>
       <w:commentRangeStart w:id="37"/>
+      <w:commentRangeStart w:id="38"/>
       <w:r>
         <w:rPr>
           <w:lang w:val="en-US"/>
@@ -5642,19 +5708,19 @@
         </w:rPr>
         <w:t>: Image, Transformations, and Presets</w:t>
       </w:r>
-      <w:commentRangeEnd w:id="36"/>
+      <w:commentRangeEnd w:id="37"/>
       <w:r>
         <w:rPr>
           <w:rStyle w:val="CommentReference"/>
         </w:rPr>
-        <w:commentReference w:id="36"/>
-      </w:r>
-      <w:commentRangeEnd w:id="37"/>
+        <w:commentReference w:id="37"/>
+      </w:r>
+      <w:commentRangeEnd w:id="38"/>
       <w:r>
         <w:rPr>
           <w:rStyle w:val="CommentReference"/>
         </w:rPr>
-        <w:commentReference w:id="37"/>
+        <w:commentReference w:id="38"/>
       </w:r>
     </w:p>
     <w:p>
@@ -6036,21 +6102,21 @@
           <w:lang w:val="en-US"/>
         </w:rPr>
       </w:pPr>
-      <w:commentRangeStart w:id="38"/>
       <w:commentRangeStart w:id="39"/>
-      <w:commentRangeEnd w:id="38"/>
+      <w:commentRangeStart w:id="40"/>
+      <w:commentRangeEnd w:id="39"/>
       <w:r>
         <w:rPr>
           <w:rStyle w:val="CommentReference"/>
         </w:rPr>
-        <w:commentReference w:id="38"/>
-      </w:r>
-      <w:commentRangeEnd w:id="39"/>
+        <w:commentReference w:id="39"/>
+      </w:r>
+      <w:commentRangeEnd w:id="40"/>
       <w:r>
         <w:rPr>
           <w:rStyle w:val="CommentReference"/>
         </w:rPr>
-        <w:commentReference w:id="39"/>
+        <w:commentReference w:id="40"/>
       </w:r>
       <w:r>
         <w:rPr>
@@ -6122,6 +6188,7 @@
           <w:noProof/>
           <w:lang w:val="en-US"/>
         </w:rPr>
+        <w:lastRenderedPageBreak/>
         <mc:AlternateContent>
           <mc:Choice Requires="wps">
             <w:drawing>
@@ -6815,8 +6882,8 @@
         </w:rPr>
         <w:t xml:space="preserve">. </w:t>
       </w:r>
-      <w:commentRangeStart w:id="40"/>
       <w:commentRangeStart w:id="41"/>
+      <w:commentRangeStart w:id="42"/>
       <w:r>
         <w:rPr>
           <w:lang w:val="en-US"/>
@@ -6883,19 +6950,19 @@
         </w:rPr>
         <w:t>, and “transformation” that stores the values</w:t>
       </w:r>
-      <w:commentRangeEnd w:id="40"/>
+      <w:commentRangeEnd w:id="41"/>
       <w:r>
         <w:rPr>
           <w:rStyle w:val="CommentReference"/>
         </w:rPr>
-        <w:commentReference w:id="40"/>
-      </w:r>
-      <w:commentRangeEnd w:id="41"/>
+        <w:commentReference w:id="41"/>
+      </w:r>
+      <w:commentRangeEnd w:id="42"/>
       <w:r>
         <w:rPr>
           <w:rStyle w:val="CommentReference"/>
         </w:rPr>
-        <w:commentReference w:id="41"/>
+        <w:commentReference w:id="42"/>
       </w:r>
       <w:r>
         <w:rPr>
@@ -6992,7 +7059,6 @@
           <w:noProof/>
           <w:lang w:val="en-US"/>
         </w:rPr>
-        <w:lastRenderedPageBreak/>
         <w:drawing>
           <wp:inline distT="0" distB="0" distL="0" distR="0" wp14:anchorId="4D0AF56C" wp14:editId="6C14C5FB">
             <wp:extent cx="5738612" cy="723900"/>
@@ -7750,27 +7816,27 @@
         </w:rPr>
         <w:t>separated into 2 parts: “name” which just stores a unique key for the transformation that can be used later, and “transformation” that stores the values</w:t>
       </w:r>
-      <w:commentRangeStart w:id="42"/>
       <w:commentRangeStart w:id="43"/>
+      <w:commentRangeStart w:id="44"/>
       <w:r>
         <w:rPr>
           <w:lang w:val="en-US"/>
         </w:rPr>
         <w:t>.</w:t>
       </w:r>
-      <w:commentRangeEnd w:id="42"/>
+      <w:commentRangeEnd w:id="43"/>
       <w:r>
         <w:rPr>
           <w:rStyle w:val="CommentReference"/>
         </w:rPr>
-        <w:commentReference w:id="42"/>
-      </w:r>
-      <w:commentRangeEnd w:id="43"/>
+        <w:commentReference w:id="43"/>
+      </w:r>
+      <w:commentRangeEnd w:id="44"/>
       <w:r>
         <w:rPr>
           <w:rStyle w:val="CommentReference"/>
         </w:rPr>
-        <w:commentReference w:id="43"/>
+        <w:commentReference w:id="44"/>
       </w:r>
       <w:r>
         <w:rPr>
@@ -7947,6 +8013,7 @@
           <w:noProof/>
           <w:lang w:val="en-US"/>
         </w:rPr>
+        <w:lastRenderedPageBreak/>
         <w:drawing>
           <wp:inline distT="0" distB="0" distL="0" distR="0" wp14:anchorId="6E9BA71B" wp14:editId="79271F43">
             <wp:extent cx="5731510" cy="2856230"/>
@@ -8153,19 +8220,19 @@
         </w:rPr>
         <w:t xml:space="preserve"> reset to use a new image or </w:t>
       </w:r>
-      <w:commentRangeStart w:id="44"/>
+      <w:commentRangeStart w:id="45"/>
       <w:r>
         <w:rPr>
           <w:lang w:val="en-US"/>
         </w:rPr>
         <w:t>transformation</w:t>
       </w:r>
-      <w:commentRangeEnd w:id="44"/>
+      <w:commentRangeEnd w:id="45"/>
       <w:r>
         <w:rPr>
           <w:rStyle w:val="CommentReference"/>
         </w:rPr>
-        <w:commentReference w:id="44"/>
+        <w:commentReference w:id="45"/>
       </w:r>
       <w:r>
         <w:rPr>
@@ -8186,7 +8253,6 @@
           <w:noProof/>
           <w:lang w:val="en-US"/>
         </w:rPr>
-        <w:lastRenderedPageBreak/>
         <w:drawing>
           <wp:inline distT="0" distB="0" distL="0" distR="0" wp14:anchorId="02906E37" wp14:editId="79E0E8CD">
             <wp:extent cx="3101609" cy="2072820"/>
@@ -8238,24 +8304,24 @@
           <w:lang w:val="en-US"/>
         </w:rPr>
       </w:pPr>
-      <w:bookmarkStart w:id="45" w:name="_Toc118231455"/>
-      <w:commentRangeStart w:id="46"/>
+      <w:bookmarkStart w:id="46" w:name="_Toc118238799"/>
+      <w:commentRangeStart w:id="47"/>
       <w:r>
         <w:rPr>
           <w:lang w:val="en-US"/>
         </w:rPr>
         <w:t xml:space="preserve">Scaling and Performance </w:t>
       </w:r>
-      <w:commentRangeEnd w:id="46"/>
+      <w:commentRangeEnd w:id="47"/>
       <w:r>
         <w:rPr>
           <w:rStyle w:val="CommentReference"/>
           <w:rFonts w:asciiTheme="minorHAnsi" w:eastAsiaTheme="minorHAnsi" w:hAnsiTheme="minorHAnsi" w:cstheme="minorBidi"/>
           <w:color w:val="auto"/>
         </w:rPr>
-        <w:commentReference w:id="46"/>
-      </w:r>
-      <w:bookmarkEnd w:id="45"/>
+        <w:commentReference w:id="47"/>
+      </w:r>
+      <w:bookmarkEnd w:id="46"/>
     </w:p>
     <w:p>
       <w:pPr>
@@ -8378,6 +8444,7 @@
           <w:iCs/>
           <w:lang w:val="en-US"/>
         </w:rPr>
+        <w:lastRenderedPageBreak/>
         <w:t xml:space="preserve">An example scaling image is shown below, and we would normally expect to see </w:t>
       </w:r>
       <w:r>
@@ -8472,24 +8539,24 @@
           <w:lang w:val="en-US"/>
         </w:rPr>
       </w:pPr>
-      <w:bookmarkStart w:id="47" w:name="_Toc118231456"/>
-      <w:commentRangeStart w:id="48"/>
+      <w:bookmarkStart w:id="48" w:name="_Toc118238800"/>
+      <w:commentRangeStart w:id="49"/>
       <w:r>
         <w:rPr>
           <w:lang w:val="en-US"/>
         </w:rPr>
         <w:t xml:space="preserve">Test plan </w:t>
       </w:r>
-      <w:commentRangeEnd w:id="48"/>
+      <w:commentRangeEnd w:id="49"/>
       <w:r>
         <w:rPr>
           <w:rStyle w:val="CommentReference"/>
           <w:rFonts w:asciiTheme="minorHAnsi" w:eastAsiaTheme="minorHAnsi" w:hAnsiTheme="minorHAnsi" w:cstheme="minorBidi"/>
           <w:color w:val="auto"/>
         </w:rPr>
-        <w:commentReference w:id="48"/>
-      </w:r>
-      <w:bookmarkEnd w:id="47"/>
+        <w:commentReference w:id="49"/>
+      </w:r>
+      <w:bookmarkEnd w:id="48"/>
     </w:p>
     <w:p>
       <w:pPr>
@@ -8553,7 +8620,6 @@
           <w:iCs/>
           <w:lang w:val="en-US"/>
         </w:rPr>
-        <w:lastRenderedPageBreak/>
         <w:t xml:space="preserve">Positive outcome cases  </w:t>
       </w:r>
     </w:p>
@@ -8829,6 +8895,7 @@
           <w:noProof/>
           <w:lang w:eastAsia="en-AU"/>
         </w:rPr>
+        <w:lastRenderedPageBreak/>
         <w:drawing>
           <wp:inline distT="0" distB="0" distL="0" distR="0" wp14:anchorId="10A5B8CF" wp14:editId="466A0D96">
             <wp:extent cx="5762625" cy="3521427"/>
@@ -8885,8 +8952,8 @@
           <w:lang w:val="en-US"/>
         </w:rPr>
       </w:pPr>
-      <w:bookmarkStart w:id="49" w:name="_Toc118231457"/>
-      <w:commentRangeStart w:id="50"/>
+      <w:bookmarkStart w:id="50" w:name="_Toc118238801"/>
+      <w:commentRangeStart w:id="51"/>
       <w:r>
         <w:rPr>
           <w:rStyle w:val="Heading3Char"/>
@@ -8905,7 +8972,7 @@
         </w:rPr>
         <w:t>unresolved &amp; persistent errors</w:t>
       </w:r>
-      <w:bookmarkEnd w:id="49"/>
+      <w:bookmarkEnd w:id="50"/>
       <w:r>
         <w:rPr>
           <w:rStyle w:val="Heading3Char"/>
@@ -8918,12 +8985,12 @@
         </w:rPr>
         <w:t xml:space="preserve">/ </w:t>
       </w:r>
-      <w:commentRangeEnd w:id="50"/>
+      <w:commentRangeEnd w:id="51"/>
       <w:r>
         <w:rPr>
           <w:rStyle w:val="CommentReference"/>
         </w:rPr>
-        <w:commentReference w:id="50"/>
+        <w:commentReference w:id="51"/>
       </w:r>
     </w:p>
     <w:p>
@@ -8941,16 +9008,7 @@
           <w:iCs/>
           <w:lang w:val="en-US"/>
         </w:rPr>
-        <w:t xml:space="preserve">In this section, you should explain anything that caused you problems and how you overcame those problems. Tell us if there was any issue that prevented you completing the assignment to specification. Tell us about any assumptions or compromises that you have made. Those who worked with an API </w:t>
-      </w:r>
-      <w:r>
-        <w:rPr>
-          <w:i/>
-          <w:iCs/>
-          <w:lang w:val="en-US"/>
-        </w:rPr>
-        <w:lastRenderedPageBreak/>
-        <w:t xml:space="preserve">like Spotify, which presented particular concerns, should discuss the compromises here, and this is also where you can tell us about </w:t>
+        <w:t xml:space="preserve">In this section, you should explain anything that caused you problems and how you overcame those problems. Tell us if there was any issue that prevented you completing the assignment to specification. Tell us about any assumptions or compromises that you have made. Those who worked with an API like Spotify, which presented particular concerns, should discuss the compromises here, and this is also where you can tell us about </w:t>
       </w:r>
       <w:r>
         <w:rPr>
@@ -9150,7 +9208,7 @@
           <w:lang w:val="en-US"/>
         </w:rPr>
       </w:pPr>
-      <w:bookmarkStart w:id="51" w:name="_Toc118231458"/>
+      <w:bookmarkStart w:id="52" w:name="_Toc118238802"/>
       <w:r>
         <w:rPr>
           <w:lang w:val="en-US"/>
@@ -9163,7 +9221,7 @@
         </w:rPr>
         <w:t xml:space="preserve"> (Optional)</w:t>
       </w:r>
-      <w:bookmarkEnd w:id="51"/>
+      <w:bookmarkEnd w:id="52"/>
     </w:p>
     <w:p>
       <w:pPr>
@@ -9190,24 +9248,24 @@
           <w:lang w:val="en-US"/>
         </w:rPr>
       </w:pPr>
-      <w:bookmarkStart w:id="52" w:name="_Toc118231459"/>
-      <w:commentRangeStart w:id="53"/>
+      <w:bookmarkStart w:id="53" w:name="_Toc118238803"/>
+      <w:commentRangeStart w:id="54"/>
       <w:r>
         <w:rPr>
           <w:lang w:val="en-US"/>
         </w:rPr>
         <w:t xml:space="preserve">User guide  </w:t>
       </w:r>
-      <w:commentRangeEnd w:id="53"/>
+      <w:commentRangeEnd w:id="54"/>
       <w:r>
         <w:rPr>
           <w:rStyle w:val="CommentReference"/>
           <w:rFonts w:asciiTheme="minorHAnsi" w:eastAsiaTheme="minorHAnsi" w:hAnsiTheme="minorHAnsi" w:cstheme="minorBidi"/>
           <w:color w:val="auto"/>
         </w:rPr>
-        <w:commentReference w:id="53"/>
-      </w:r>
-      <w:bookmarkEnd w:id="52"/>
+        <w:commentReference w:id="54"/>
+      </w:r>
+      <w:bookmarkEnd w:id="53"/>
     </w:p>
     <w:p>
       <w:pPr>
@@ -9226,8 +9284,8 @@
         </w:rPr>
         <w:t xml:space="preserve">Tell us how to use your application. You may re-use some of the screenshots from the use case descriptions, but this is more about how to use the app. As long as we can find what we need to do to use your application, this need not be all that </w:t>
       </w:r>
-      <w:commentRangeStart w:id="54"/>
       <w:commentRangeStart w:id="55"/>
+      <w:commentRangeStart w:id="56"/>
       <w:r>
         <w:rPr>
           <w:i/>
@@ -9236,19 +9294,19 @@
         </w:rPr>
         <w:t>long</w:t>
       </w:r>
-      <w:commentRangeEnd w:id="54"/>
+      <w:commentRangeEnd w:id="55"/>
       <w:r>
         <w:rPr>
           <w:rStyle w:val="CommentReference"/>
         </w:rPr>
-        <w:commentReference w:id="54"/>
-      </w:r>
-      <w:commentRangeEnd w:id="55"/>
+        <w:commentReference w:id="55"/>
+      </w:r>
+      <w:commentRangeEnd w:id="56"/>
       <w:r>
         <w:rPr>
           <w:rStyle w:val="CommentReference"/>
         </w:rPr>
-        <w:commentReference w:id="55"/>
+        <w:commentReference w:id="56"/>
       </w:r>
       <w:r>
         <w:rPr>
@@ -9301,16 +9359,16 @@
           <w:lang w:val="en-US"/>
         </w:rPr>
       </w:pPr>
-      <w:bookmarkStart w:id="56" w:name="_Toc50539226"/>
-      <w:bookmarkStart w:id="57" w:name="_Toc118231460"/>
+      <w:bookmarkStart w:id="57" w:name="_Toc50539226"/>
+      <w:bookmarkStart w:id="58" w:name="_Toc118238804"/>
       <w:r>
         <w:rPr>
           <w:lang w:val="en-US"/>
         </w:rPr>
         <w:t>References</w:t>
       </w:r>
-      <w:bookmarkEnd w:id="56"/>
       <w:bookmarkEnd w:id="57"/>
+      <w:bookmarkEnd w:id="58"/>
       <w:r>
         <w:rPr>
           <w:lang w:val="en-US"/>
@@ -9356,7 +9414,7 @@
       <w:pPr>
         <w:jc w:val="both"/>
       </w:pPr>
-      <w:commentRangeStart w:id="58"/>
+      <w:commentRangeStart w:id="59"/>
       <w:r>
         <w:t>Stack Abuse. (</w:t>
       </w:r>
@@ -9385,12 +9443,12 @@
       <w:r>
         <w:t xml:space="preserve"> </w:t>
       </w:r>
-      <w:commentRangeEnd w:id="58"/>
+      <w:commentRangeEnd w:id="59"/>
       <w:r>
         <w:rPr>
           <w:rStyle w:val="CommentReference"/>
         </w:rPr>
-        <w:commentReference w:id="58"/>
+        <w:commentReference w:id="59"/>
       </w:r>
     </w:p>
     <w:p>
@@ -9401,16 +9459,16 @@
           <w:lang w:val="en-US"/>
         </w:rPr>
       </w:pPr>
-      <w:bookmarkStart w:id="59" w:name="_Toc50539227"/>
-      <w:bookmarkStart w:id="60" w:name="_Toc118231461"/>
+      <w:bookmarkStart w:id="60" w:name="_Toc50539227"/>
+      <w:bookmarkStart w:id="61" w:name="_Toc118238805"/>
       <w:r>
         <w:rPr>
           <w:lang w:val="en-US"/>
         </w:rPr>
         <w:t>Appendices</w:t>
       </w:r>
-      <w:bookmarkEnd w:id="59"/>
       <w:bookmarkEnd w:id="60"/>
+      <w:bookmarkEnd w:id="61"/>
     </w:p>
     <w:p>
       <w:pPr>
@@ -9421,7 +9479,7 @@
           <w:lang w:val="en-US"/>
         </w:rPr>
       </w:pPr>
-      <w:commentRangeStart w:id="61"/>
+      <w:commentRangeStart w:id="62"/>
       <w:r>
         <w:rPr>
           <w:i/>
@@ -9430,7 +9488,7 @@
         </w:rPr>
         <w:t xml:space="preserve">Stuff you want to include, but is too long or too complex to include in the main report text. The full Docker file, some longer excerpt from API docs. Whatever </w:t>
       </w:r>
-      <w:commentRangeStart w:id="62"/>
+      <w:commentRangeStart w:id="63"/>
       <w:r>
         <w:rPr>
           <w:i/>
@@ -9439,12 +9497,12 @@
         </w:rPr>
         <w:t>helps</w:t>
       </w:r>
-      <w:commentRangeEnd w:id="62"/>
+      <w:commentRangeEnd w:id="63"/>
       <w:r>
         <w:rPr>
           <w:rStyle w:val="CommentReference"/>
         </w:rPr>
-        <w:commentReference w:id="62"/>
+        <w:commentReference w:id="63"/>
       </w:r>
       <w:r>
         <w:rPr>
@@ -9454,12 +9512,12 @@
         </w:rPr>
         <w:t xml:space="preserve">. </w:t>
       </w:r>
-      <w:commentRangeEnd w:id="61"/>
+      <w:commentRangeEnd w:id="62"/>
       <w:r>
         <w:rPr>
           <w:rStyle w:val="CommentReference"/>
         </w:rPr>
-        <w:commentReference w:id="61"/>
+        <w:commentReference w:id="62"/>
       </w:r>
     </w:p>
     <w:p>
@@ -9503,14 +9561,13 @@
           <w:lang w:val="en-US"/>
         </w:rPr>
       </w:pPr>
-      <w:bookmarkStart w:id="63" w:name="_Appendix_1_–"/>
-      <w:bookmarkStart w:id="64" w:name="_Toc118231462"/>
-      <w:bookmarkEnd w:id="63"/>
-      <w:r>
-        <w:rPr>
-          <w:lang w:val="en-US"/>
-        </w:rPr>
-        <w:lastRenderedPageBreak/>
+      <w:bookmarkStart w:id="64" w:name="_Appendix_1_–"/>
+      <w:bookmarkStart w:id="65" w:name="_Toc118238806"/>
+      <w:bookmarkEnd w:id="64"/>
+      <w:r>
+        <w:rPr>
+          <w:lang w:val="en-US"/>
+        </w:rPr>
         <w:t>Appendix 1 – Dockerfile</w:t>
       </w:r>
       <w:r>
@@ -9519,10 +9576,10 @@
         </w:rPr>
         <w:t xml:space="preserve"> Frontend</w:t>
       </w:r>
-      <w:bookmarkEnd w:id="64"/>
-    </w:p>
-    <w:bookmarkStart w:id="65" w:name="_MON_1728727126"/>
-    <w:bookmarkEnd w:id="65"/>
+      <w:bookmarkEnd w:id="65"/>
+    </w:p>
+    <w:bookmarkStart w:id="66" w:name="_MON_1728727126"/>
+    <w:bookmarkEnd w:id="66"/>
     <w:p>
       <w:pPr>
         <w:rPr>
@@ -9537,7 +9594,7 @@
           <v:shape id="_x0000_i1025" type="#_x0000_t75" style="width:451.3pt;height:279pt" o:ole="">
             <v:imagedata r:id="rId35" o:title=""/>
           </v:shape>
-          <o:OLEObject Type="Embed" ProgID="Word.Document.12" ShapeID="_x0000_i1025" DrawAspect="Content" ObjectID="_1728851061" r:id="rId36">
+          <o:OLEObject Type="Embed" ProgID="Word.Document.12" ShapeID="_x0000_i1025" DrawAspect="Content" ObjectID="_1728851874" r:id="rId36">
             <o:FieldCodes>\s</o:FieldCodes>
           </o:OLEObject>
         </w:object>
@@ -9550,17 +9607,18 @@
           <w:lang w:val="en-US"/>
         </w:rPr>
       </w:pPr>
-      <w:bookmarkStart w:id="66" w:name="_Toc118231463"/>
-      <w:r>
-        <w:rPr>
-          <w:lang w:val="en-US"/>
-        </w:rPr>
+      <w:bookmarkStart w:id="67" w:name="_Toc118238807"/>
+      <w:r>
+        <w:rPr>
+          <w:lang w:val="en-US"/>
+        </w:rPr>
+        <w:lastRenderedPageBreak/>
         <w:t>Appendix 2 – Dockerfile Backend</w:t>
       </w:r>
-      <w:bookmarkEnd w:id="66"/>
-    </w:p>
-    <w:bookmarkStart w:id="67" w:name="_MON_1728727033"/>
-    <w:bookmarkEnd w:id="67"/>
+      <w:bookmarkEnd w:id="67"/>
+    </w:p>
+    <w:bookmarkStart w:id="68" w:name="_MON_1728727033"/>
+    <w:bookmarkEnd w:id="68"/>
     <w:p>
       <w:pPr>
         <w:rPr>
@@ -9575,7 +9633,7 @@
           <v:shape id="_x0000_i1026" type="#_x0000_t75" style="width:451.3pt;height:307.8pt" o:ole="">
             <v:imagedata r:id="rId37" o:title=""/>
           </v:shape>
-          <o:OLEObject Type="Embed" ProgID="Word.Document.12" ShapeID="_x0000_i1026" DrawAspect="Content" ObjectID="_1728851062" r:id="rId38">
+          <o:OLEObject Type="Embed" ProgID="Word.Document.12" ShapeID="_x0000_i1026" DrawAspect="Content" ObjectID="_1728851875" r:id="rId38">
             <o:FieldCodes>\s</o:FieldCodes>
           </o:OLEObject>
         </w:object>
@@ -9588,12 +9646,11 @@
           <w:lang w:val="en-US"/>
         </w:rPr>
       </w:pPr>
-      <w:bookmarkStart w:id="68" w:name="_Toc118231464"/>
-      <w:r>
-        <w:rPr>
-          <w:lang w:val="en-US"/>
-        </w:rPr>
-        <w:lastRenderedPageBreak/>
+      <w:bookmarkStart w:id="69" w:name="_Toc118238808"/>
+      <w:r>
+        <w:rPr>
+          <w:lang w:val="en-US"/>
+        </w:rPr>
         <w:t xml:space="preserve">Appendix </w:t>
       </w:r>
       <w:r>
@@ -9608,10 +9665,10 @@
         </w:rPr>
         <w:t xml:space="preserve"> – docker-compose.yml</w:t>
       </w:r>
-      <w:bookmarkEnd w:id="68"/>
-    </w:p>
-    <w:bookmarkStart w:id="69" w:name="_MON_1728726943"/>
-    <w:bookmarkEnd w:id="69"/>
+      <w:bookmarkEnd w:id="69"/>
+    </w:p>
+    <w:bookmarkStart w:id="70" w:name="_MON_1728726943"/>
+    <w:bookmarkEnd w:id="70"/>
     <w:p>
       <w:pPr>
         <w:rPr>
@@ -9626,7 +9683,7 @@
           <v:shape id="_x0000_i1027" type="#_x0000_t75" style="width:451.3pt;height:222pt" o:ole="">
             <v:imagedata r:id="rId39" o:title=""/>
           </v:shape>
-          <o:OLEObject Type="Embed" ProgID="Word.Document.12" ShapeID="_x0000_i1027" DrawAspect="Content" ObjectID="_1728851063" r:id="rId40">
+          <o:OLEObject Type="Embed" ProgID="Word.Document.12" ShapeID="_x0000_i1027" DrawAspect="Content" ObjectID="_1728851876" r:id="rId40">
             <o:FieldCodes>\s</o:FieldCodes>
           </o:OLEObject>
         </w:object>
@@ -9639,19 +9696,20 @@
           <w:lang w:val="en-US"/>
         </w:rPr>
       </w:pPr>
-      <w:bookmarkStart w:id="70" w:name="_Appendix_4_–"/>
-      <w:bookmarkStart w:id="71" w:name="_Toc118231465"/>
-      <w:bookmarkEnd w:id="70"/>
-      <w:r>
-        <w:rPr>
-          <w:lang w:val="en-US"/>
-        </w:rPr>
+      <w:bookmarkStart w:id="71" w:name="_Appendix_4_–"/>
+      <w:bookmarkStart w:id="72" w:name="_Toc118238809"/>
+      <w:bookmarkEnd w:id="71"/>
+      <w:r>
+        <w:rPr>
+          <w:lang w:val="en-US"/>
+        </w:rPr>
+        <w:lastRenderedPageBreak/>
         <w:t>Appendix 4 – pm2 ecosystem.config.js</w:t>
       </w:r>
-      <w:bookmarkEnd w:id="71"/>
-    </w:p>
-    <w:bookmarkStart w:id="72" w:name="_MON_1728729662"/>
-    <w:bookmarkEnd w:id="72"/>
+      <w:bookmarkEnd w:id="72"/>
+    </w:p>
+    <w:bookmarkStart w:id="73" w:name="_MON_1728729662"/>
+    <w:bookmarkEnd w:id="73"/>
     <w:p>
       <w:pPr>
         <w:rPr>
@@ -9666,7 +9724,7 @@
           <v:shape id="_x0000_i1028" type="#_x0000_t75" style="width:451.3pt;height:250.75pt" o:ole="">
             <v:imagedata r:id="rId41" o:title=""/>
           </v:shape>
-          <o:OLEObject Type="Embed" ProgID="Word.Document.12" ShapeID="_x0000_i1028" DrawAspect="Content" ObjectID="_1728851064" r:id="rId42">
+          <o:OLEObject Type="Embed" ProgID="Word.Document.12" ShapeID="_x0000_i1028" DrawAspect="Content" ObjectID="_1728851877" r:id="rId42">
             <o:FieldCodes>\s</o:FieldCodes>
           </o:OLEObject>
         </w:object>
@@ -9679,20 +9737,19 @@
           <w:lang w:val="en-US"/>
         </w:rPr>
       </w:pPr>
-      <w:bookmarkStart w:id="73" w:name="_Appendix_5_–"/>
-      <w:bookmarkStart w:id="74" w:name="_Toc118231466"/>
-      <w:bookmarkEnd w:id="73"/>
-      <w:r>
-        <w:rPr>
-          <w:lang w:val="en-US"/>
-        </w:rPr>
-        <w:lastRenderedPageBreak/>
+      <w:bookmarkStart w:id="74" w:name="_Appendix_5_–"/>
+      <w:bookmarkStart w:id="75" w:name="_Toc118238810"/>
+      <w:bookmarkEnd w:id="74"/>
+      <w:r>
+        <w:rPr>
+          <w:lang w:val="en-US"/>
+        </w:rPr>
         <w:t>Appendix 5 – Image “/” route</w:t>
       </w:r>
-      <w:bookmarkEnd w:id="74"/>
-    </w:p>
-    <w:bookmarkStart w:id="75" w:name="_MON_1728842256"/>
-    <w:bookmarkEnd w:id="75"/>
+      <w:bookmarkEnd w:id="75"/>
+    </w:p>
+    <w:bookmarkStart w:id="76" w:name="_MON_1728842256"/>
+    <w:bookmarkEnd w:id="76"/>
     <w:p>
       <w:pPr>
         <w:rPr>
@@ -9707,7 +9764,7 @@
           <v:shape id="_x0000_i1031" type="#_x0000_t75" style="width:451.3pt;height:264.75pt" o:ole="">
             <v:imagedata r:id="rId43" o:title=""/>
           </v:shape>
-          <o:OLEObject Type="Embed" ProgID="Word.Document.12" ShapeID="_x0000_i1031" DrawAspect="Content" ObjectID="_1728851065" r:id="rId44">
+          <o:OLEObject Type="Embed" ProgID="Word.Document.12" ShapeID="_x0000_i1031" DrawAspect="Content" ObjectID="_1728851878" r:id="rId44">
             <o:FieldCodes>\s</o:FieldCodes>
           </o:OLEObject>
         </w:object>
@@ -9720,9 +9777,9 @@
           <w:lang w:val="en-US"/>
         </w:rPr>
       </w:pPr>
-      <w:bookmarkStart w:id="76" w:name="_Appendix_6_–"/>
-      <w:bookmarkStart w:id="77" w:name="_Toc118231467"/>
-      <w:bookmarkEnd w:id="76"/>
+      <w:bookmarkStart w:id="77" w:name="_Appendix_6_–"/>
+      <w:bookmarkStart w:id="78" w:name="_Toc118238811"/>
+      <w:bookmarkEnd w:id="77"/>
       <w:r>
         <w:rPr>
           <w:lang w:val="en-US"/>
@@ -9742,10 +9799,10 @@
         </w:rPr>
         <w:t>fetch” route</w:t>
       </w:r>
-      <w:bookmarkEnd w:id="77"/>
-    </w:p>
-    <w:bookmarkStart w:id="78" w:name="_MON_1728842332"/>
-    <w:bookmarkEnd w:id="78"/>
+      <w:bookmarkEnd w:id="78"/>
+    </w:p>
+    <w:bookmarkStart w:id="79" w:name="_MON_1728842332"/>
+    <w:bookmarkEnd w:id="79"/>
     <w:p>
       <w:pPr>
         <w:rPr>
@@ -9760,7 +9817,7 @@
           <v:shape id="_x0000_i1034" type="#_x0000_t75" style="width:451.3pt;height:464.25pt" o:ole="">
             <v:imagedata r:id="rId45" o:title=""/>
           </v:shape>
-          <o:OLEObject Type="Embed" ProgID="Word.Document.12" ShapeID="_x0000_i1034" DrawAspect="Content" ObjectID="_1728851066" r:id="rId46">
+          <o:OLEObject Type="Embed" ProgID="Word.Document.12" ShapeID="_x0000_i1034" DrawAspect="Content" ObjectID="_1728851879" r:id="rId46">
             <o:FieldCodes>\s</o:FieldCodes>
           </o:OLEObject>
         </w:object>
@@ -9773,9 +9830,9 @@
           <w:lang w:val="en-US"/>
         </w:rPr>
       </w:pPr>
-      <w:bookmarkStart w:id="79" w:name="_Appendix_7_–"/>
-      <w:bookmarkStart w:id="80" w:name="_Toc118231468"/>
-      <w:bookmarkEnd w:id="79"/>
+      <w:bookmarkStart w:id="80" w:name="_Appendix_7_–"/>
+      <w:bookmarkStart w:id="81" w:name="_Toc118238812"/>
+      <w:bookmarkEnd w:id="80"/>
       <w:r>
         <w:rPr>
           <w:lang w:val="en-US"/>
@@ -9783,10 +9840,10 @@
         <w:lastRenderedPageBreak/>
         <w:t>Appendix 7 – Image “/upload” route</w:t>
       </w:r>
-      <w:bookmarkEnd w:id="80"/>
-    </w:p>
-    <w:bookmarkStart w:id="81" w:name="_MON_1728842401"/>
-    <w:bookmarkEnd w:id="81"/>
+      <w:bookmarkEnd w:id="81"/>
+    </w:p>
+    <w:bookmarkStart w:id="82" w:name="_MON_1728842401"/>
+    <w:bookmarkEnd w:id="82"/>
     <w:p>
       <w:pPr>
         <w:rPr>
@@ -9801,7 +9858,7 @@
           <v:shape id="_x0000_i1037" type="#_x0000_t75" style="width:451.3pt;height:464.25pt" o:ole="">
             <v:imagedata r:id="rId47" o:title=""/>
           </v:shape>
-          <o:OLEObject Type="Embed" ProgID="Word.Document.12" ShapeID="_x0000_i1037" DrawAspect="Content" ObjectID="_1728851067" r:id="rId48">
+          <o:OLEObject Type="Embed" ProgID="Word.Document.12" ShapeID="_x0000_i1037" DrawAspect="Content" ObjectID="_1728851880" r:id="rId48">
             <o:FieldCodes>\s</o:FieldCodes>
           </o:OLEObject>
         </w:object>
@@ -9814,9 +9871,9 @@
           <w:lang w:val="en-US"/>
         </w:rPr>
       </w:pPr>
-      <w:bookmarkStart w:id="82" w:name="_Appendix_8_–"/>
-      <w:bookmarkStart w:id="83" w:name="_Toc118231469"/>
-      <w:bookmarkEnd w:id="82"/>
+      <w:bookmarkStart w:id="83" w:name="_Appendix_8_–"/>
+      <w:bookmarkStart w:id="84" w:name="_Toc118238813"/>
+      <w:bookmarkEnd w:id="83"/>
       <w:r>
         <w:rPr>
           <w:lang w:val="en-US"/>
@@ -9824,10 +9881,10 @@
         <w:lastRenderedPageBreak/>
         <w:t>Appendix 8 – Image “/transform” route</w:t>
       </w:r>
-      <w:bookmarkEnd w:id="83"/>
-    </w:p>
-    <w:bookmarkStart w:id="84" w:name="_MON_1728842471"/>
-    <w:bookmarkEnd w:id="84"/>
+      <w:bookmarkEnd w:id="84"/>
+    </w:p>
+    <w:bookmarkStart w:id="85" w:name="_MON_1728842471"/>
+    <w:bookmarkEnd w:id="85"/>
     <w:p>
       <w:pPr>
         <w:rPr>
@@ -9842,7 +9899,7 @@
           <v:shape id="_x0000_i1040" type="#_x0000_t75" style="width:451.3pt;height:621pt" o:ole="">
             <v:imagedata r:id="rId49" o:title=""/>
           </v:shape>
-          <o:OLEObject Type="Embed" ProgID="Word.Document.12" ShapeID="_x0000_i1040" DrawAspect="Content" ObjectID="_1728851068" r:id="rId50">
+          <o:OLEObject Type="Embed" ProgID="Word.Document.12" ShapeID="_x0000_i1040" DrawAspect="Content" ObjectID="_1728851881" r:id="rId50">
             <o:FieldCodes>\s</o:FieldCodes>
           </o:OLEObject>
         </w:object>
@@ -9855,9 +9912,9 @@
           <w:lang w:val="en-US"/>
         </w:rPr>
       </w:pPr>
-      <w:bookmarkStart w:id="85" w:name="_Appendix_9_–"/>
-      <w:bookmarkStart w:id="86" w:name="_Toc118231470"/>
-      <w:bookmarkEnd w:id="85"/>
+      <w:bookmarkStart w:id="86" w:name="_Appendix_9_–"/>
+      <w:bookmarkStart w:id="87" w:name="_Toc118238814"/>
+      <w:bookmarkEnd w:id="86"/>
       <w:r>
         <w:rPr>
           <w:lang w:val="en-US"/>
@@ -9865,10 +9922,10 @@
         <w:lastRenderedPageBreak/>
         <w:t>Appendix 9 – Preset “/” route</w:t>
       </w:r>
-      <w:bookmarkEnd w:id="86"/>
-    </w:p>
-    <w:bookmarkStart w:id="87" w:name="_MON_1728842546"/>
-    <w:bookmarkEnd w:id="87"/>
+      <w:bookmarkEnd w:id="87"/>
+    </w:p>
+    <w:bookmarkStart w:id="88" w:name="_MON_1728842546"/>
+    <w:bookmarkEnd w:id="88"/>
     <w:p>
       <w:pPr>
         <w:rPr>
@@ -9883,7 +9940,7 @@
           <v:shape id="_x0000_i1043" type="#_x0000_t75" style="width:451.3pt;height:279pt" o:ole="">
             <v:imagedata r:id="rId51" o:title=""/>
           </v:shape>
-          <o:OLEObject Type="Embed" ProgID="Word.Document.12" ShapeID="_x0000_i1043" DrawAspect="Content" ObjectID="_1728851069" r:id="rId52">
+          <o:OLEObject Type="Embed" ProgID="Word.Document.12" ShapeID="_x0000_i1043" DrawAspect="Content" ObjectID="_1728851882" r:id="rId52">
             <o:FieldCodes>\s</o:FieldCodes>
           </o:OLEObject>
         </w:object>
@@ -9896,19 +9953,19 @@
           <w:lang w:val="en-US"/>
         </w:rPr>
       </w:pPr>
-      <w:bookmarkStart w:id="88" w:name="_Appendix_10_–"/>
-      <w:bookmarkStart w:id="89" w:name="_Toc118231471"/>
-      <w:bookmarkEnd w:id="88"/>
+      <w:bookmarkStart w:id="89" w:name="_Appendix_10_–"/>
+      <w:bookmarkStart w:id="90" w:name="_Toc118238815"/>
+      <w:bookmarkEnd w:id="89"/>
       <w:r>
         <w:rPr>
           <w:lang w:val="en-US"/>
         </w:rPr>
         <w:t>Appendix 10 – Preset “/fetch” route</w:t>
       </w:r>
-      <w:bookmarkEnd w:id="89"/>
-    </w:p>
-    <w:bookmarkStart w:id="90" w:name="_MON_1728842589"/>
-    <w:bookmarkEnd w:id="90"/>
+      <w:bookmarkEnd w:id="90"/>
+    </w:p>
+    <w:bookmarkStart w:id="91" w:name="_MON_1728842589"/>
+    <w:bookmarkEnd w:id="91"/>
     <w:p>
       <w:pPr>
         <w:rPr>
@@ -9923,7 +9980,7 @@
           <v:shape id="_x0000_i1046" type="#_x0000_t75" style="width:451.3pt;height:321.75pt" o:ole="">
             <v:imagedata r:id="rId53" o:title=""/>
           </v:shape>
-          <o:OLEObject Type="Embed" ProgID="Word.Document.12" ShapeID="_x0000_i1046" DrawAspect="Content" ObjectID="_1728851070" r:id="rId54">
+          <o:OLEObject Type="Embed" ProgID="Word.Document.12" ShapeID="_x0000_i1046" DrawAspect="Content" ObjectID="_1728851883" r:id="rId54">
             <o:FieldCodes>\s</o:FieldCodes>
           </o:OLEObject>
         </w:object>
@@ -9936,9 +9993,9 @@
           <w:lang w:val="en-US"/>
         </w:rPr>
       </w:pPr>
-      <w:bookmarkStart w:id="91" w:name="_Appendix_11_–"/>
-      <w:bookmarkStart w:id="92" w:name="_Toc118231472"/>
-      <w:bookmarkEnd w:id="91"/>
+      <w:bookmarkStart w:id="92" w:name="_Appendix_11_–"/>
+      <w:bookmarkStart w:id="93" w:name="_Toc118238816"/>
+      <w:bookmarkEnd w:id="92"/>
       <w:r>
         <w:rPr>
           <w:lang w:val="en-US"/>
@@ -9952,10 +10009,10 @@
         </w:rPr>
         <w:t>/upload” route</w:t>
       </w:r>
-      <w:bookmarkEnd w:id="92"/>
-    </w:p>
-    <w:bookmarkStart w:id="93" w:name="_MON_1728842630"/>
-    <w:bookmarkEnd w:id="93"/>
+      <w:bookmarkEnd w:id="93"/>
+    </w:p>
+    <w:bookmarkStart w:id="94" w:name="_MON_1728842630"/>
+    <w:bookmarkEnd w:id="94"/>
     <w:p>
       <w:pPr>
         <w:rPr>
@@ -9970,7 +10027,7 @@
           <v:shape id="_x0000_i1049" type="#_x0000_t75" style="width:451.3pt;height:336pt" o:ole="">
             <v:imagedata r:id="rId55" o:title=""/>
           </v:shape>
-          <o:OLEObject Type="Embed" ProgID="Word.Document.12" ShapeID="_x0000_i1049" DrawAspect="Content" ObjectID="_1728851071" r:id="rId56">
+          <o:OLEObject Type="Embed" ProgID="Word.Document.12" ShapeID="_x0000_i1049" DrawAspect="Content" ObjectID="_1728851884" r:id="rId56">
             <o:FieldCodes>\s</o:FieldCodes>
           </o:OLEObject>
         </w:object>
@@ -10265,7 +10322,7 @@
       </w:r>
     </w:p>
   </w:comment>
-  <w:comment w:id="34" w:author="Matthias Eder" w:date="2022-10-29T11:49:00Z" w:initials="ME">
+  <w:comment w:id="30" w:author="Eric Zhang" w:date="2022-11-01T23:45:00Z" w:initials="EZ">
     <w:p>
       <w:pPr>
         <w:pStyle w:val="CommentText"/>
@@ -10277,6 +10334,22 @@
         <w:annotationRef/>
       </w:r>
       <w:r>
+        <w:t>I might come back to this, because I'm also not sure the best way to show the data</w:t>
+      </w:r>
+    </w:p>
+  </w:comment>
+  <w:comment w:id="35" w:author="Matthias Eder" w:date="2022-10-29T11:49:00Z" w:initials="ME">
+    <w:p>
+      <w:pPr>
+        <w:pStyle w:val="CommentText"/>
+      </w:pPr>
+      <w:r>
+        <w:rPr>
+          <w:rStyle w:val="CommentReference"/>
+        </w:rPr>
+        <w:annotationRef/>
+      </w:r>
+      <w:r>
         <w:rPr>
           <w:lang w:val="de-AT"/>
         </w:rPr>
@@ -10295,7 +10368,7 @@
       </w:r>
     </w:p>
   </w:comment>
-  <w:comment w:id="35" w:author="Eric Zhang" w:date="2022-10-31T14:03:00Z" w:initials="EZ">
+  <w:comment w:id="36" w:author="Eric Zhang" w:date="2022-10-31T14:03:00Z" w:initials="EZ">
     <w:p>
       <w:pPr>
         <w:pStyle w:val="CommentText"/>
@@ -10311,7 +10384,7 @@
       </w:r>
     </w:p>
   </w:comment>
-  <w:comment w:id="36" w:author="Matthias Eder" w:date="2022-10-29T11:44:00Z" w:initials="ME">
+  <w:comment w:id="37" w:author="Matthias Eder" w:date="2022-10-29T11:44:00Z" w:initials="ME">
     <w:p>
       <w:pPr>
         <w:pStyle w:val="CommentText"/>
@@ -10330,7 +10403,7 @@
       </w:r>
     </w:p>
   </w:comment>
-  <w:comment w:id="37" w:author="Eric Zhang" w:date="2022-10-31T14:04:00Z" w:initials="EZ">
+  <w:comment w:id="38" w:author="Eric Zhang" w:date="2022-10-31T14:04:00Z" w:initials="EZ">
     <w:p>
       <w:pPr>
         <w:pStyle w:val="CommentText"/>
@@ -10346,7 +10419,7 @@
       </w:r>
     </w:p>
   </w:comment>
-  <w:comment w:id="38" w:author="Matthias Eder" w:date="2022-10-29T11:53:00Z" w:initials="ME">
+  <w:comment w:id="39" w:author="Matthias Eder" w:date="2022-10-29T11:53:00Z" w:initials="ME">
     <w:p>
       <w:pPr>
         <w:pStyle w:val="CommentText"/>
@@ -10365,7 +10438,7 @@
       </w:r>
     </w:p>
   </w:comment>
-  <w:comment w:id="39" w:author="Eric Zhang" w:date="2022-10-31T14:25:00Z" w:initials="EZ">
+  <w:comment w:id="40" w:author="Eric Zhang" w:date="2022-10-31T14:25:00Z" w:initials="EZ">
     <w:p>
       <w:pPr>
         <w:pStyle w:val="CommentText"/>
@@ -10381,7 +10454,7 @@
       </w:r>
     </w:p>
   </w:comment>
-  <w:comment w:id="40" w:author="Matthias Eder" w:date="2022-10-29T11:57:00Z" w:initials="ME">
+  <w:comment w:id="41" w:author="Matthias Eder" w:date="2022-10-29T11:57:00Z" w:initials="ME">
     <w:p>
       <w:pPr>
         <w:pStyle w:val="CommentText"/>
@@ -10400,7 +10473,7 @@
       </w:r>
     </w:p>
   </w:comment>
-  <w:comment w:id="41" w:author="Eric Zhang" w:date="2022-10-31T14:26:00Z" w:initials="EZ">
+  <w:comment w:id="42" w:author="Eric Zhang" w:date="2022-10-31T14:26:00Z" w:initials="EZ">
     <w:p>
       <w:pPr>
         <w:pStyle w:val="CommentText"/>
@@ -10416,7 +10489,7 @@
       </w:r>
     </w:p>
   </w:comment>
-  <w:comment w:id="42" w:author="Matthias Eder" w:date="2022-10-29T11:57:00Z" w:initials="ME">
+  <w:comment w:id="43" w:author="Matthias Eder" w:date="2022-10-29T11:57:00Z" w:initials="ME">
     <w:p>
       <w:pPr>
         <w:pStyle w:val="CommentText"/>
@@ -10435,7 +10508,7 @@
       </w:r>
     </w:p>
   </w:comment>
-  <w:comment w:id="43" w:author="Eric Zhang" w:date="2022-10-31T14:27:00Z" w:initials="EZ">
+  <w:comment w:id="44" w:author="Eric Zhang" w:date="2022-10-31T14:27:00Z" w:initials="EZ">
     <w:p>
       <w:pPr>
         <w:pStyle w:val="CommentText"/>
@@ -10451,7 +10524,7 @@
       </w:r>
     </w:p>
   </w:comment>
-  <w:comment w:id="44" w:author="Matthias Eder" w:date="2022-10-29T12:01:00Z" w:initials="ME">
+  <w:comment w:id="45" w:author="Matthias Eder" w:date="2022-10-29T12:01:00Z" w:initials="ME">
     <w:p>
       <w:pPr>
         <w:pStyle w:val="CommentText"/>
@@ -10470,7 +10543,7 @@
       </w:r>
     </w:p>
   </w:comment>
-  <w:comment w:id="46" w:author="Matthias Eder" w:date="2022-10-29T12:27:00Z" w:initials="ME">
+  <w:comment w:id="47" w:author="Matthias Eder" w:date="2022-10-29T12:27:00Z" w:initials="ME">
     <w:p>
       <w:pPr>
         <w:pStyle w:val="CommentText"/>
@@ -10489,7 +10562,7 @@
       </w:r>
     </w:p>
   </w:comment>
-  <w:comment w:id="48" w:author="Matthias Eder" w:date="2022-10-29T12:09:00Z" w:initials="ME">
+  <w:comment w:id="49" w:author="Matthias Eder" w:date="2022-10-29T12:09:00Z" w:initials="ME">
     <w:p>
       <w:pPr>
         <w:pStyle w:val="CommentText"/>
@@ -10508,7 +10581,7 @@
       </w:r>
     </w:p>
   </w:comment>
-  <w:comment w:id="50" w:author="Matthias Eder" w:date="2022-10-29T12:09:00Z" w:initials="ME">
+  <w:comment w:id="51" w:author="Matthias Eder" w:date="2022-10-29T12:09:00Z" w:initials="ME">
     <w:p>
       <w:pPr>
         <w:pStyle w:val="CommentText"/>
@@ -10527,7 +10600,7 @@
       </w:r>
     </w:p>
   </w:comment>
-  <w:comment w:id="53" w:author="Matthias Eder" w:date="2022-10-29T12:10:00Z" w:initials="ME">
+  <w:comment w:id="54" w:author="Matthias Eder" w:date="2022-10-29T12:10:00Z" w:initials="ME">
     <w:p>
       <w:pPr>
         <w:pStyle w:val="CommentText"/>
@@ -10546,7 +10619,7 @@
       </w:r>
     </w:p>
   </w:comment>
-  <w:comment w:id="54" w:author="Matthias Eder" w:date="2022-10-29T12:34:00Z" w:initials="ME">
+  <w:comment w:id="55" w:author="Matthias Eder" w:date="2022-10-29T12:34:00Z" w:initials="ME">
     <w:p>
       <w:pPr>
         <w:pStyle w:val="CommentText"/>
@@ -10565,7 +10638,7 @@
       </w:r>
     </w:p>
   </w:comment>
-  <w:comment w:id="55" w:author="Eric Zhang" w:date="2022-10-31T13:12:00Z" w:initials="EZ">
+  <w:comment w:id="56" w:author="Eric Zhang" w:date="2022-10-31T13:12:00Z" w:initials="EZ">
     <w:p>
       <w:pPr>
         <w:pStyle w:val="CommentText"/>
@@ -10581,7 +10654,7 @@
       </w:r>
     </w:p>
   </w:comment>
-  <w:comment w:id="58" w:author="Matthias Eder" w:date="2022-10-29T12:30:00Z" w:initials="ME">
+  <w:comment w:id="59" w:author="Matthias Eder" w:date="2022-10-29T12:30:00Z" w:initials="ME">
     <w:p>
       <w:pPr>
         <w:pStyle w:val="CommentText"/>
@@ -10600,7 +10673,7 @@
       </w:r>
     </w:p>
   </w:comment>
-  <w:comment w:id="62" w:author="Matthias Eder" w:date="2022-10-29T12:32:00Z" w:initials="ME">
+  <w:comment w:id="63" w:author="Matthias Eder" w:date="2022-10-29T12:32:00Z" w:initials="ME">
     <w:p>
       <w:pPr>
         <w:pStyle w:val="CommentText"/>
@@ -10619,7 +10692,7 @@
       </w:r>
     </w:p>
   </w:comment>
-  <w:comment w:id="61" w:author="Matthias Eder" w:date="2022-10-29T12:31:00Z" w:initials="ME">
+  <w:comment w:id="62" w:author="Matthias Eder" w:date="2022-10-29T12:31:00Z" w:initials="ME">
     <w:p>
       <w:pPr>
         <w:pStyle w:val="CommentText"/>
@@ -10658,6 +10731,7 @@
   <w15:commentEx w15:paraId="17F7E499" w15:done="0"/>
   <w15:commentEx w15:paraId="3270645B" w15:paraIdParent="17F7E499" w15:done="0"/>
   <w15:commentEx w15:paraId="1C098AB7" w15:done="0"/>
+  <w15:commentEx w15:paraId="4AE4A5A2" w15:paraIdParent="1C098AB7" w15:done="0"/>
   <w15:commentEx w15:paraId="7B751446" w15:done="0"/>
   <w15:commentEx w15:paraId="5597B5DE" w15:paraIdParent="7B751446" w15:done="0"/>
   <w15:commentEx w15:paraId="3828E9FA" w15:done="0"/>
@@ -10698,6 +10772,7 @@
   <w16cex:commentExtensible w16cex:durableId="2707966A" w16cex:dateUtc="2022-10-29T02:09:00Z"/>
   <w16cex:commentExtensible w16cex:durableId="270C1168" w16cex:dateUtc="2022-11-01T11:43:00Z"/>
   <w16cex:commentExtensible w16cex:durableId="270798E5" w16cex:dateUtc="2022-10-29T02:19:00Z"/>
+  <w16cex:commentExtensible w16cex:durableId="270C2E03" w16cex:dateUtc="2022-11-01T13:45:00Z"/>
   <w16cex:commentExtensible w16cex:durableId="270791D0" w16cex:dateUtc="2022-10-29T01:49:00Z"/>
   <w16cex:commentExtensible w16cex:durableId="270A5429" w16cex:dateUtc="2022-10-31T04:03:00Z"/>
   <w16cex:commentExtensible w16cex:durableId="27079089" w16cex:dateUtc="2022-10-29T01:44:00Z"/>
@@ -10738,6 +10813,7 @@
   <w16cid:commentId w16cid:paraId="17F7E499" w16cid:durableId="2707966A"/>
   <w16cid:commentId w16cid:paraId="3270645B" w16cid:durableId="270C1168"/>
   <w16cid:commentId w16cid:paraId="1C098AB7" w16cid:durableId="270798E5"/>
+  <w16cid:commentId w16cid:paraId="4AE4A5A2" w16cid:durableId="270C2E03"/>
   <w16cid:commentId w16cid:paraId="7B751446" w16cid:durableId="270791D0"/>
   <w16cid:commentId w16cid:paraId="5597B5DE" w16cid:durableId="270A5429"/>
   <w16cid:commentId w16cid:paraId="3828E9FA" w16cid:durableId="27079089"/>

</xml_diff>

<commit_message>
Report update 10.1 forgot to save
</commit_message>
<xml_diff>
--- a/CAB432_Ass2_GroupReport.docx
+++ b/CAB432_Ass2_GroupReport.docx
@@ -675,7 +675,7 @@
           <w:r>
             <w:fldChar w:fldCharType="separate"/>
           </w:r>
-          <w:hyperlink w:anchor="_Toc118291756" w:history="1">
+          <w:hyperlink w:anchor="_Toc118293445" w:history="1">
             <w:r>
               <w:rPr>
                 <w:rStyle w:val="Hyperlink"/>
@@ -703,7 +703,7 @@
                 <w:noProof/>
                 <w:webHidden/>
               </w:rPr>
-              <w:instrText xml:space="preserve"> PAGEREF _Toc118291756 \h </w:instrText>
+              <w:instrText xml:space="preserve"> PAGEREF _Toc118293445 \h </w:instrText>
             </w:r>
             <w:r>
               <w:rPr>
@@ -746,7 +746,7 @@
               <w:lang w:eastAsia="en-AU"/>
             </w:rPr>
           </w:pPr>
-          <w:hyperlink w:anchor="_Toc118291757" w:history="1">
+          <w:hyperlink w:anchor="_Toc118293446" w:history="1">
             <w:r>
               <w:rPr>
                 <w:rStyle w:val="Hyperlink"/>
@@ -774,7 +774,7 @@
                 <w:noProof/>
                 <w:webHidden/>
               </w:rPr>
-              <w:instrText xml:space="preserve"> PAGEREF _Toc118291757 \h </w:instrText>
+              <w:instrText xml:space="preserve"> PAGEREF _Toc118293446 \h </w:instrText>
             </w:r>
             <w:r>
               <w:rPr>
@@ -817,7 +817,7 @@
               <w:lang w:eastAsia="en-AU"/>
             </w:rPr>
           </w:pPr>
-          <w:hyperlink w:anchor="_Toc118291758" w:history="1">
+          <w:hyperlink w:anchor="_Toc118293447" w:history="1">
             <w:r>
               <w:rPr>
                 <w:rStyle w:val="Hyperlink"/>
@@ -845,7 +845,7 @@
                 <w:noProof/>
                 <w:webHidden/>
               </w:rPr>
-              <w:instrText xml:space="preserve"> PAGEREF _Toc118291758 \h </w:instrText>
+              <w:instrText xml:space="preserve"> PAGEREF _Toc118293447 \h </w:instrText>
             </w:r>
             <w:r>
               <w:rPr>
@@ -888,7 +888,7 @@
               <w:lang w:eastAsia="en-AU"/>
             </w:rPr>
           </w:pPr>
-          <w:hyperlink w:anchor="_Toc118291759" w:history="1">
+          <w:hyperlink w:anchor="_Toc118293448" w:history="1">
             <w:r>
               <w:rPr>
                 <w:rStyle w:val="Hyperlink"/>
@@ -916,7 +916,7 @@
                 <w:noProof/>
                 <w:webHidden/>
               </w:rPr>
-              <w:instrText xml:space="preserve"> PAGEREF _Toc118291759 \h </w:instrText>
+              <w:instrText xml:space="preserve"> PAGEREF _Toc118293448 \h </w:instrText>
             </w:r>
             <w:r>
               <w:rPr>
@@ -959,7 +959,7 @@
               <w:lang w:eastAsia="en-AU"/>
             </w:rPr>
           </w:pPr>
-          <w:hyperlink w:anchor="_Toc118291760" w:history="1">
+          <w:hyperlink w:anchor="_Toc118293449" w:history="1">
             <w:r>
               <w:rPr>
                 <w:rStyle w:val="Hyperlink"/>
@@ -987,7 +987,7 @@
                 <w:noProof/>
                 <w:webHidden/>
               </w:rPr>
-              <w:instrText xml:space="preserve"> PAGEREF _Toc118291760 \h </w:instrText>
+              <w:instrText xml:space="preserve"> PAGEREF _Toc118293449 \h </w:instrText>
             </w:r>
             <w:r>
               <w:rPr>
@@ -1030,7 +1030,7 @@
               <w:lang w:eastAsia="en-AU"/>
             </w:rPr>
           </w:pPr>
-          <w:hyperlink w:anchor="_Toc118291761" w:history="1">
+          <w:hyperlink w:anchor="_Toc118293450" w:history="1">
             <w:r>
               <w:rPr>
                 <w:rStyle w:val="Hyperlink"/>
@@ -1058,7 +1058,7 @@
                 <w:noProof/>
                 <w:webHidden/>
               </w:rPr>
-              <w:instrText xml:space="preserve"> PAGEREF _Toc118291761 \h </w:instrText>
+              <w:instrText xml:space="preserve"> PAGEREF _Toc118293450 \h </w:instrText>
             </w:r>
             <w:r>
               <w:rPr>
@@ -1101,7 +1101,7 @@
               <w:lang w:eastAsia="en-AU"/>
             </w:rPr>
           </w:pPr>
-          <w:hyperlink w:anchor="_Toc118291762" w:history="1">
+          <w:hyperlink w:anchor="_Toc118293451" w:history="1">
             <w:r>
               <w:rPr>
                 <w:rStyle w:val="Hyperlink"/>
@@ -1129,7 +1129,7 @@
                 <w:noProof/>
                 <w:webHidden/>
               </w:rPr>
-              <w:instrText xml:space="preserve"> PAGEREF _Toc118291762 \h </w:instrText>
+              <w:instrText xml:space="preserve"> PAGEREF _Toc118293451 \h </w:instrText>
             </w:r>
             <w:r>
               <w:rPr>
@@ -1172,7 +1172,7 @@
               <w:lang w:eastAsia="en-AU"/>
             </w:rPr>
           </w:pPr>
-          <w:hyperlink w:anchor="_Toc118291763" w:history="1">
+          <w:hyperlink w:anchor="_Toc118293452" w:history="1">
             <w:r>
               <w:rPr>
                 <w:rStyle w:val="Hyperlink"/>
@@ -1200,7 +1200,7 @@
                 <w:noProof/>
                 <w:webHidden/>
               </w:rPr>
-              <w:instrText xml:space="preserve"> PAGEREF _Toc118291763 \h </w:instrText>
+              <w:instrText xml:space="preserve"> PAGEREF _Toc118293452 \h </w:instrText>
             </w:r>
             <w:r>
               <w:rPr>
@@ -1243,7 +1243,7 @@
               <w:lang w:eastAsia="en-AU"/>
             </w:rPr>
           </w:pPr>
-          <w:hyperlink w:anchor="_Toc118291764" w:history="1">
+          <w:hyperlink w:anchor="_Toc118293453" w:history="1">
             <w:r>
               <w:rPr>
                 <w:rStyle w:val="Hyperlink"/>
@@ -1271,7 +1271,7 @@
                 <w:noProof/>
                 <w:webHidden/>
               </w:rPr>
-              <w:instrText xml:space="preserve"> PAGEREF _Toc118291764 \h </w:instrText>
+              <w:instrText xml:space="preserve"> PAGEREF _Toc118293453 \h </w:instrText>
             </w:r>
             <w:r>
               <w:rPr>
@@ -1314,7 +1314,7 @@
               <w:lang w:eastAsia="en-AU"/>
             </w:rPr>
           </w:pPr>
-          <w:hyperlink w:anchor="_Toc118291765" w:history="1">
+          <w:hyperlink w:anchor="_Toc118293454" w:history="1">
             <w:r>
               <w:rPr>
                 <w:rStyle w:val="Hyperlink"/>
@@ -1342,7 +1342,7 @@
                 <w:noProof/>
                 <w:webHidden/>
               </w:rPr>
-              <w:instrText xml:space="preserve"> PAGEREF _Toc118291765 \h </w:instrText>
+              <w:instrText xml:space="preserve"> PAGEREF _Toc118293454 \h </w:instrText>
             </w:r>
             <w:r>
               <w:rPr>
@@ -1385,7 +1385,7 @@
               <w:lang w:eastAsia="en-AU"/>
             </w:rPr>
           </w:pPr>
-          <w:hyperlink w:anchor="_Toc118291766" w:history="1">
+          <w:hyperlink w:anchor="_Toc118293455" w:history="1">
             <w:r>
               <w:rPr>
                 <w:rStyle w:val="Hyperlink"/>
@@ -1413,7 +1413,7 @@
                 <w:noProof/>
                 <w:webHidden/>
               </w:rPr>
-              <w:instrText xml:space="preserve"> PAGEREF _Toc118291766 \h </w:instrText>
+              <w:instrText xml:space="preserve"> PAGEREF _Toc118293455 \h </w:instrText>
             </w:r>
             <w:r>
               <w:rPr>
@@ -1456,7 +1456,7 @@
               <w:lang w:eastAsia="en-AU"/>
             </w:rPr>
           </w:pPr>
-          <w:hyperlink w:anchor="_Toc118291767" w:history="1">
+          <w:hyperlink w:anchor="_Toc118293456" w:history="1">
             <w:r>
               <w:rPr>
                 <w:rStyle w:val="Hyperlink"/>
@@ -1484,7 +1484,7 @@
                 <w:noProof/>
                 <w:webHidden/>
               </w:rPr>
-              <w:instrText xml:space="preserve"> PAGEREF _Toc118291767 \h </w:instrText>
+              <w:instrText xml:space="preserve"> PAGEREF _Toc118293456 \h </w:instrText>
             </w:r>
             <w:r>
               <w:rPr>
@@ -1527,7 +1527,7 @@
               <w:lang w:eastAsia="en-AU"/>
             </w:rPr>
           </w:pPr>
-          <w:hyperlink w:anchor="_Toc118291768" w:history="1">
+          <w:hyperlink w:anchor="_Toc118293457" w:history="1">
             <w:r>
               <w:rPr>
                 <w:rStyle w:val="Hyperlink"/>
@@ -1555,7 +1555,7 @@
                 <w:noProof/>
                 <w:webHidden/>
               </w:rPr>
-              <w:instrText xml:space="preserve"> PAGEREF _Toc118291768 \h </w:instrText>
+              <w:instrText xml:space="preserve"> PAGEREF _Toc118293457 \h </w:instrText>
             </w:r>
             <w:r>
               <w:rPr>
@@ -1598,7 +1598,7 @@
               <w:lang w:eastAsia="en-AU"/>
             </w:rPr>
           </w:pPr>
-          <w:hyperlink w:anchor="_Toc118291769" w:history="1">
+          <w:hyperlink w:anchor="_Toc118293458" w:history="1">
             <w:r>
               <w:rPr>
                 <w:rStyle w:val="Hyperlink"/>
@@ -1626,7 +1626,7 @@
                 <w:noProof/>
                 <w:webHidden/>
               </w:rPr>
-              <w:instrText xml:space="preserve"> PAGEREF _Toc118291769 \h </w:instrText>
+              <w:instrText xml:space="preserve"> PAGEREF _Toc118293458 \h </w:instrText>
             </w:r>
             <w:r>
               <w:rPr>
@@ -1669,7 +1669,7 @@
               <w:lang w:eastAsia="en-AU"/>
             </w:rPr>
           </w:pPr>
-          <w:hyperlink w:anchor="_Toc118291770" w:history="1">
+          <w:hyperlink w:anchor="_Toc118293459" w:history="1">
             <w:r>
               <w:rPr>
                 <w:rStyle w:val="Hyperlink"/>
@@ -1697,7 +1697,7 @@
                 <w:noProof/>
                 <w:webHidden/>
               </w:rPr>
-              <w:instrText xml:space="preserve"> PAGEREF _Toc118291770 \h </w:instrText>
+              <w:instrText xml:space="preserve"> PAGEREF _Toc118293459 \h </w:instrText>
             </w:r>
             <w:r>
               <w:rPr>
@@ -1740,7 +1740,7 @@
               <w:lang w:eastAsia="en-AU"/>
             </w:rPr>
           </w:pPr>
-          <w:hyperlink w:anchor="_Toc118291771" w:history="1">
+          <w:hyperlink w:anchor="_Toc118293460" w:history="1">
             <w:r>
               <w:rPr>
                 <w:rStyle w:val="Hyperlink"/>
@@ -1768,7 +1768,7 @@
                 <w:noProof/>
                 <w:webHidden/>
               </w:rPr>
-              <w:instrText xml:space="preserve"> PAGEREF _Toc118291771 \h </w:instrText>
+              <w:instrText xml:space="preserve"> PAGEREF _Toc118293460 \h </w:instrText>
             </w:r>
             <w:r>
               <w:rPr>
@@ -1811,7 +1811,7 @@
               <w:lang w:eastAsia="en-AU"/>
             </w:rPr>
           </w:pPr>
-          <w:hyperlink w:anchor="_Toc118291772" w:history="1">
+          <w:hyperlink w:anchor="_Toc118293461" w:history="1">
             <w:r>
               <w:rPr>
                 <w:rStyle w:val="Hyperlink"/>
@@ -1839,7 +1839,7 @@
                 <w:noProof/>
                 <w:webHidden/>
               </w:rPr>
-              <w:instrText xml:space="preserve"> PAGEREF _Toc118291772 \h </w:instrText>
+              <w:instrText xml:space="preserve"> PAGEREF _Toc118293461 \h </w:instrText>
             </w:r>
             <w:r>
               <w:rPr>
@@ -1882,7 +1882,7 @@
               <w:lang w:eastAsia="en-AU"/>
             </w:rPr>
           </w:pPr>
-          <w:hyperlink w:anchor="_Toc118291773" w:history="1">
+          <w:hyperlink w:anchor="_Toc118293462" w:history="1">
             <w:r>
               <w:rPr>
                 <w:rStyle w:val="Hyperlink"/>
@@ -1910,7 +1910,7 @@
                 <w:noProof/>
                 <w:webHidden/>
               </w:rPr>
-              <w:instrText xml:space="preserve"> PAGEREF _Toc118291773 \h </w:instrText>
+              <w:instrText xml:space="preserve"> PAGEREF _Toc118293462 \h </w:instrText>
             </w:r>
             <w:r>
               <w:rPr>
@@ -1953,7 +1953,7 @@
               <w:lang w:eastAsia="en-AU"/>
             </w:rPr>
           </w:pPr>
-          <w:hyperlink w:anchor="_Toc118291774" w:history="1">
+          <w:hyperlink w:anchor="_Toc118293463" w:history="1">
             <w:r>
               <w:rPr>
                 <w:rStyle w:val="Hyperlink"/>
@@ -1981,7 +1981,7 @@
                 <w:noProof/>
                 <w:webHidden/>
               </w:rPr>
-              <w:instrText xml:space="preserve"> PAGEREF _Toc118291774 \h </w:instrText>
+              <w:instrText xml:space="preserve"> PAGEREF _Toc118293463 \h </w:instrText>
             </w:r>
             <w:r>
               <w:rPr>
@@ -2024,7 +2024,7 @@
               <w:lang w:eastAsia="en-AU"/>
             </w:rPr>
           </w:pPr>
-          <w:hyperlink w:anchor="_Toc118291775" w:history="1">
+          <w:hyperlink w:anchor="_Toc118293464" w:history="1">
             <w:r>
               <w:rPr>
                 <w:rStyle w:val="Hyperlink"/>
@@ -2052,7 +2052,7 @@
                 <w:noProof/>
                 <w:webHidden/>
               </w:rPr>
-              <w:instrText xml:space="preserve"> PAGEREF _Toc118291775 \h </w:instrText>
+              <w:instrText xml:space="preserve"> PAGEREF _Toc118293464 \h </w:instrText>
             </w:r>
             <w:r>
               <w:rPr>
@@ -2095,7 +2095,7 @@
               <w:lang w:eastAsia="en-AU"/>
             </w:rPr>
           </w:pPr>
-          <w:hyperlink w:anchor="_Toc118291776" w:history="1">
+          <w:hyperlink w:anchor="_Toc118293465" w:history="1">
             <w:r>
               <w:rPr>
                 <w:rStyle w:val="Hyperlink"/>
@@ -2123,7 +2123,7 @@
                 <w:noProof/>
                 <w:webHidden/>
               </w:rPr>
-              <w:instrText xml:space="preserve"> PAGEREF _Toc118291776 \h </w:instrText>
+              <w:instrText xml:space="preserve"> PAGEREF _Toc118293465 \h </w:instrText>
             </w:r>
             <w:r>
               <w:rPr>
@@ -2166,7 +2166,7 @@
               <w:lang w:eastAsia="en-AU"/>
             </w:rPr>
           </w:pPr>
-          <w:hyperlink w:anchor="_Toc118291777" w:history="1">
+          <w:hyperlink w:anchor="_Toc118293466" w:history="1">
             <w:r>
               <w:rPr>
                 <w:rStyle w:val="Hyperlink"/>
@@ -2193,7 +2193,7 @@
                 <w:noProof/>
                 <w:webHidden/>
               </w:rPr>
-              <w:instrText xml:space="preserve"> PAGEREF _Toc118291777 \h </w:instrText>
+              <w:instrText xml:space="preserve"> PAGEREF _Toc118293466 \h </w:instrText>
             </w:r>
             <w:r>
               <w:rPr>
@@ -2236,7 +2236,7 @@
               <w:lang w:eastAsia="en-AU"/>
             </w:rPr>
           </w:pPr>
-          <w:hyperlink w:anchor="_Toc118291778" w:history="1">
+          <w:hyperlink w:anchor="_Toc118293467" w:history="1">
             <w:r>
               <w:rPr>
                 <w:rStyle w:val="Hyperlink"/>
@@ -2264,7 +2264,7 @@
                 <w:noProof/>
                 <w:webHidden/>
               </w:rPr>
-              <w:instrText xml:space="preserve"> PAGEREF _Toc118291778 \h </w:instrText>
+              <w:instrText xml:space="preserve"> PAGEREF _Toc118293467 \h </w:instrText>
             </w:r>
             <w:r>
               <w:rPr>
@@ -2307,7 +2307,7 @@
               <w:lang w:eastAsia="en-AU"/>
             </w:rPr>
           </w:pPr>
-          <w:hyperlink w:anchor="_Toc118291779" w:history="1">
+          <w:hyperlink w:anchor="_Toc118293468" w:history="1">
             <w:r>
               <w:rPr>
                 <w:rStyle w:val="Hyperlink"/>
@@ -2335,7 +2335,7 @@
                 <w:noProof/>
                 <w:webHidden/>
               </w:rPr>
-              <w:instrText xml:space="preserve"> PAGEREF _Toc118291779 \h </w:instrText>
+              <w:instrText xml:space="preserve"> PAGEREF _Toc118293468 \h </w:instrText>
             </w:r>
             <w:r>
               <w:rPr>
@@ -2355,7 +2355,7 @@
                 <w:noProof/>
                 <w:webHidden/>
               </w:rPr>
-              <w:t>14</w:t>
+              <w:t>15</w:t>
             </w:r>
             <w:r>
               <w:rPr>
@@ -2378,7 +2378,7 @@
               <w:lang w:eastAsia="en-AU"/>
             </w:rPr>
           </w:pPr>
-          <w:hyperlink w:anchor="_Toc118291780" w:history="1">
+          <w:hyperlink w:anchor="_Toc118293469" w:history="1">
             <w:r>
               <w:rPr>
                 <w:rStyle w:val="Hyperlink"/>
@@ -2406,7 +2406,7 @@
                 <w:noProof/>
                 <w:webHidden/>
               </w:rPr>
-              <w:instrText xml:space="preserve"> PAGEREF _Toc118291780 \h </w:instrText>
+              <w:instrText xml:space="preserve"> PAGEREF _Toc118293469 \h </w:instrText>
             </w:r>
             <w:r>
               <w:rPr>
@@ -2426,7 +2426,7 @@
                 <w:noProof/>
                 <w:webHidden/>
               </w:rPr>
-              <w:t>14</w:t>
+              <w:t>15</w:t>
             </w:r>
             <w:r>
               <w:rPr>
@@ -2449,7 +2449,7 @@
               <w:lang w:eastAsia="en-AU"/>
             </w:rPr>
           </w:pPr>
-          <w:hyperlink w:anchor="_Toc118291781" w:history="1">
+          <w:hyperlink w:anchor="_Toc118293470" w:history="1">
             <w:r>
               <w:rPr>
                 <w:rStyle w:val="Hyperlink"/>
@@ -2477,7 +2477,7 @@
                 <w:noProof/>
                 <w:webHidden/>
               </w:rPr>
-              <w:instrText xml:space="preserve"> PAGEREF _Toc118291781 \h </w:instrText>
+              <w:instrText xml:space="preserve"> PAGEREF _Toc118293470 \h </w:instrText>
             </w:r>
             <w:r>
               <w:rPr>
@@ -2497,7 +2497,7 @@
                 <w:noProof/>
                 <w:webHidden/>
               </w:rPr>
-              <w:t>14</w:t>
+              <w:t>15</w:t>
             </w:r>
             <w:r>
               <w:rPr>
@@ -2520,7 +2520,7 @@
               <w:lang w:eastAsia="en-AU"/>
             </w:rPr>
           </w:pPr>
-          <w:hyperlink w:anchor="_Toc118291782" w:history="1">
+          <w:hyperlink w:anchor="_Toc118293471" w:history="1">
             <w:r>
               <w:rPr>
                 <w:rStyle w:val="Hyperlink"/>
@@ -2558,7 +2558,7 @@
                 <w:noProof/>
                 <w:webHidden/>
               </w:rPr>
-              <w:instrText xml:space="preserve"> PAGEREF _Toc118291782 \h </w:instrText>
+              <w:instrText xml:space="preserve"> PAGEREF _Toc118293471 \h </w:instrText>
             </w:r>
             <w:r>
               <w:rPr>
@@ -2578,7 +2578,7 @@
                 <w:noProof/>
                 <w:webHidden/>
               </w:rPr>
-              <w:t>14</w:t>
+              <w:t>15</w:t>
             </w:r>
             <w:r>
               <w:rPr>
@@ -2601,7 +2601,7 @@
               <w:lang w:eastAsia="en-AU"/>
             </w:rPr>
           </w:pPr>
-          <w:hyperlink w:anchor="_Toc118291783" w:history="1">
+          <w:hyperlink w:anchor="_Toc118293472" w:history="1">
             <w:r>
               <w:rPr>
                 <w:rStyle w:val="Hyperlink"/>
@@ -2629,7 +2629,7 @@
                 <w:noProof/>
                 <w:webHidden/>
               </w:rPr>
-              <w:instrText xml:space="preserve"> PAGEREF _Toc118291783 \h </w:instrText>
+              <w:instrText xml:space="preserve"> PAGEREF _Toc118293472 \h </w:instrText>
             </w:r>
             <w:r>
               <w:rPr>
@@ -2672,7 +2672,7 @@
               <w:lang w:eastAsia="en-AU"/>
             </w:rPr>
           </w:pPr>
-          <w:hyperlink w:anchor="_Toc118291784" w:history="1">
+          <w:hyperlink w:anchor="_Toc118293473" w:history="1">
             <w:r>
               <w:rPr>
                 <w:rStyle w:val="Hyperlink"/>
@@ -2700,7 +2700,7 @@
                 <w:noProof/>
                 <w:webHidden/>
               </w:rPr>
-              <w:instrText xml:space="preserve"> PAGEREF _Toc118291784 \h </w:instrText>
+              <w:instrText xml:space="preserve"> PAGEREF _Toc118293473 \h </w:instrText>
             </w:r>
             <w:r>
               <w:rPr>
@@ -2743,7 +2743,7 @@
               <w:lang w:eastAsia="en-AU"/>
             </w:rPr>
           </w:pPr>
-          <w:hyperlink w:anchor="_Toc118291785" w:history="1">
+          <w:hyperlink w:anchor="_Toc118293474" w:history="1">
             <w:r>
               <w:rPr>
                 <w:rStyle w:val="Hyperlink"/>
@@ -2771,7 +2771,7 @@
                 <w:noProof/>
                 <w:webHidden/>
               </w:rPr>
-              <w:instrText xml:space="preserve"> PAGEREF _Toc118291785 \h </w:instrText>
+              <w:instrText xml:space="preserve"> PAGEREF _Toc118293474 \h </w:instrText>
             </w:r>
             <w:r>
               <w:rPr>
@@ -2814,7 +2814,7 @@
               <w:lang w:eastAsia="en-AU"/>
             </w:rPr>
           </w:pPr>
-          <w:hyperlink w:anchor="_Toc118291786" w:history="1">
+          <w:hyperlink w:anchor="_Toc118293475" w:history="1">
             <w:r>
               <w:rPr>
                 <w:rStyle w:val="Hyperlink"/>
@@ -2842,7 +2842,7 @@
                 <w:noProof/>
                 <w:webHidden/>
               </w:rPr>
-              <w:instrText xml:space="preserve"> PAGEREF _Toc118291786 \h </w:instrText>
+              <w:instrText xml:space="preserve"> PAGEREF _Toc118293475 \h </w:instrText>
             </w:r>
             <w:r>
               <w:rPr>
@@ -2885,7 +2885,7 @@
               <w:lang w:eastAsia="en-AU"/>
             </w:rPr>
           </w:pPr>
-          <w:hyperlink w:anchor="_Toc118291787" w:history="1">
+          <w:hyperlink w:anchor="_Toc118293476" w:history="1">
             <w:r>
               <w:rPr>
                 <w:rStyle w:val="Hyperlink"/>
@@ -2913,7 +2913,7 @@
                 <w:noProof/>
                 <w:webHidden/>
               </w:rPr>
-              <w:instrText xml:space="preserve"> PAGEREF _Toc118291787 \h </w:instrText>
+              <w:instrText xml:space="preserve"> PAGEREF _Toc118293476 \h </w:instrText>
             </w:r>
             <w:r>
               <w:rPr>
@@ -2956,7 +2956,7 @@
               <w:lang w:eastAsia="en-AU"/>
             </w:rPr>
           </w:pPr>
-          <w:hyperlink w:anchor="_Toc118291788" w:history="1">
+          <w:hyperlink w:anchor="_Toc118293477" w:history="1">
             <w:r>
               <w:rPr>
                 <w:rStyle w:val="Hyperlink"/>
@@ -2984,7 +2984,7 @@
                 <w:noProof/>
                 <w:webHidden/>
               </w:rPr>
-              <w:instrText xml:space="preserve"> PAGEREF _Toc118291788 \h </w:instrText>
+              <w:instrText xml:space="preserve"> PAGEREF _Toc118293477 \h </w:instrText>
             </w:r>
             <w:r>
               <w:rPr>
@@ -3027,7 +3027,7 @@
               <w:lang w:eastAsia="en-AU"/>
             </w:rPr>
           </w:pPr>
-          <w:hyperlink w:anchor="_Toc118291789" w:history="1">
+          <w:hyperlink w:anchor="_Toc118293478" w:history="1">
             <w:r>
               <w:rPr>
                 <w:rStyle w:val="Hyperlink"/>
@@ -3055,7 +3055,7 @@
                 <w:noProof/>
                 <w:webHidden/>
               </w:rPr>
-              <w:instrText xml:space="preserve"> PAGEREF _Toc118291789 \h </w:instrText>
+              <w:instrText xml:space="preserve"> PAGEREF _Toc118293478 \h </w:instrText>
             </w:r>
             <w:r>
               <w:rPr>
@@ -3098,7 +3098,7 @@
               <w:lang w:eastAsia="en-AU"/>
             </w:rPr>
           </w:pPr>
-          <w:hyperlink w:anchor="_Toc118291790" w:history="1">
+          <w:hyperlink w:anchor="_Toc118293479" w:history="1">
             <w:r>
               <w:rPr>
                 <w:rStyle w:val="Hyperlink"/>
@@ -3126,7 +3126,7 @@
                 <w:noProof/>
                 <w:webHidden/>
               </w:rPr>
-              <w:instrText xml:space="preserve"> PAGEREF _Toc118291790 \h </w:instrText>
+              <w:instrText xml:space="preserve"> PAGEREF _Toc118293479 \h </w:instrText>
             </w:r>
             <w:r>
               <w:rPr>
@@ -3169,7 +3169,7 @@
               <w:lang w:eastAsia="en-AU"/>
             </w:rPr>
           </w:pPr>
-          <w:hyperlink w:anchor="_Toc118291791" w:history="1">
+          <w:hyperlink w:anchor="_Toc118293480" w:history="1">
             <w:r>
               <w:rPr>
                 <w:rStyle w:val="Hyperlink"/>
@@ -3197,7 +3197,7 @@
                 <w:noProof/>
                 <w:webHidden/>
               </w:rPr>
-              <w:instrText xml:space="preserve"> PAGEREF _Toc118291791 \h </w:instrText>
+              <w:instrText xml:space="preserve"> PAGEREF _Toc118293480 \h </w:instrText>
             </w:r>
             <w:r>
               <w:rPr>
@@ -3240,7 +3240,7 @@
               <w:lang w:eastAsia="en-AU"/>
             </w:rPr>
           </w:pPr>
-          <w:hyperlink w:anchor="_Toc118291792" w:history="1">
+          <w:hyperlink w:anchor="_Toc118293481" w:history="1">
             <w:r>
               <w:rPr>
                 <w:rStyle w:val="Hyperlink"/>
@@ -3268,7 +3268,7 @@
                 <w:noProof/>
                 <w:webHidden/>
               </w:rPr>
-              <w:instrText xml:space="preserve"> PAGEREF _Toc118291792 \h </w:instrText>
+              <w:instrText xml:space="preserve"> PAGEREF _Toc118293481 \h </w:instrText>
             </w:r>
             <w:r>
               <w:rPr>
@@ -3311,7 +3311,7 @@
               <w:lang w:eastAsia="en-AU"/>
             </w:rPr>
           </w:pPr>
-          <w:hyperlink w:anchor="_Toc118291793" w:history="1">
+          <w:hyperlink w:anchor="_Toc118293482" w:history="1">
             <w:r>
               <w:rPr>
                 <w:rStyle w:val="Hyperlink"/>
@@ -3339,7 +3339,7 @@
                 <w:noProof/>
                 <w:webHidden/>
               </w:rPr>
-              <w:instrText xml:space="preserve"> PAGEREF _Toc118291793 \h </w:instrText>
+              <w:instrText xml:space="preserve"> PAGEREF _Toc118293482 \h </w:instrText>
             </w:r>
             <w:r>
               <w:rPr>
@@ -3382,7 +3382,7 @@
               <w:lang w:eastAsia="en-AU"/>
             </w:rPr>
           </w:pPr>
-          <w:hyperlink w:anchor="_Toc118291794" w:history="1">
+          <w:hyperlink w:anchor="_Toc118293483" w:history="1">
             <w:r>
               <w:rPr>
                 <w:rStyle w:val="Hyperlink"/>
@@ -3410,7 +3410,7 @@
                 <w:noProof/>
                 <w:webHidden/>
               </w:rPr>
-              <w:instrText xml:space="preserve"> PAGEREF _Toc118291794 \h </w:instrText>
+              <w:instrText xml:space="preserve"> PAGEREF _Toc118293483 \h </w:instrText>
             </w:r>
             <w:r>
               <w:rPr>
@@ -3430,7 +3430,7 @@
                 <w:noProof/>
                 <w:webHidden/>
               </w:rPr>
-              <w:t>14</w:t>
+              <w:t>15</w:t>
             </w:r>
             <w:r>
               <w:rPr>
@@ -3453,7 +3453,7 @@
               <w:lang w:eastAsia="en-AU"/>
             </w:rPr>
           </w:pPr>
-          <w:hyperlink w:anchor="_Toc118291795" w:history="1">
+          <w:hyperlink w:anchor="_Toc118293484" w:history="1">
             <w:r>
               <w:rPr>
                 <w:rStyle w:val="Hyperlink"/>
@@ -3481,7 +3481,7 @@
                 <w:noProof/>
                 <w:webHidden/>
               </w:rPr>
-              <w:instrText xml:space="preserve"> PAGEREF _Toc118291795 \h </w:instrText>
+              <w:instrText xml:space="preserve"> PAGEREF _Toc118293484 \h </w:instrText>
             </w:r>
             <w:r>
               <w:rPr>
@@ -3501,7 +3501,7 @@
                 <w:noProof/>
                 <w:webHidden/>
               </w:rPr>
-              <w:t>14</w:t>
+              <w:t>15</w:t>
             </w:r>
             <w:r>
               <w:rPr>
@@ -3524,7 +3524,7 @@
               <w:lang w:eastAsia="en-AU"/>
             </w:rPr>
           </w:pPr>
-          <w:hyperlink w:anchor="_Toc118291796" w:history="1">
+          <w:hyperlink w:anchor="_Toc118293485" w:history="1">
             <w:r>
               <w:rPr>
                 <w:rStyle w:val="Hyperlink"/>
@@ -3552,7 +3552,7 @@
                 <w:noProof/>
                 <w:webHidden/>
               </w:rPr>
-              <w:instrText xml:space="preserve"> PAGEREF _Toc118291796 \h </w:instrText>
+              <w:instrText xml:space="preserve"> PAGEREF _Toc118293485 \h </w:instrText>
             </w:r>
             <w:r>
               <w:rPr>
@@ -3572,7 +3572,7 @@
                 <w:noProof/>
                 <w:webHidden/>
               </w:rPr>
-              <w:t>14</w:t>
+              <w:t>15</w:t>
             </w:r>
             <w:r>
               <w:rPr>
@@ -3595,7 +3595,7 @@
               <w:lang w:eastAsia="en-AU"/>
             </w:rPr>
           </w:pPr>
-          <w:hyperlink w:anchor="_Toc118291797" w:history="1">
+          <w:hyperlink w:anchor="_Toc118293486" w:history="1">
             <w:r>
               <w:rPr>
                 <w:rStyle w:val="Hyperlink"/>
@@ -3623,7 +3623,7 @@
                 <w:noProof/>
                 <w:webHidden/>
               </w:rPr>
-              <w:instrText xml:space="preserve"> PAGEREF _Toc118291797 \h </w:instrText>
+              <w:instrText xml:space="preserve"> PAGEREF _Toc118293486 \h </w:instrText>
             </w:r>
             <w:r>
               <w:rPr>
@@ -3643,7 +3643,7 @@
                 <w:noProof/>
                 <w:webHidden/>
               </w:rPr>
-              <w:t>14</w:t>
+              <w:t>15</w:t>
             </w:r>
             <w:r>
               <w:rPr>
@@ -3666,7 +3666,7 @@
               <w:lang w:eastAsia="en-AU"/>
             </w:rPr>
           </w:pPr>
-          <w:hyperlink w:anchor="_Toc118291798" w:history="1">
+          <w:hyperlink w:anchor="_Toc118293487" w:history="1">
             <w:r>
               <w:rPr>
                 <w:rStyle w:val="Hyperlink"/>
@@ -3694,7 +3694,7 @@
                 <w:noProof/>
                 <w:webHidden/>
               </w:rPr>
-              <w:instrText xml:space="preserve"> PAGEREF _Toc118291798 \h </w:instrText>
+              <w:instrText xml:space="preserve"> PAGEREF _Toc118293487 \h </w:instrText>
             </w:r>
             <w:r>
               <w:rPr>
@@ -3714,7 +3714,7 @@
                 <w:noProof/>
                 <w:webHidden/>
               </w:rPr>
-              <w:t>14</w:t>
+              <w:t>15</w:t>
             </w:r>
             <w:r>
               <w:rPr>
@@ -3737,7 +3737,7 @@
               <w:lang w:eastAsia="en-AU"/>
             </w:rPr>
           </w:pPr>
-          <w:hyperlink w:anchor="_Toc118291799" w:history="1">
+          <w:hyperlink w:anchor="_Toc118293488" w:history="1">
             <w:r>
               <w:rPr>
                 <w:rStyle w:val="Hyperlink"/>
@@ -3765,7 +3765,7 @@
                 <w:noProof/>
                 <w:webHidden/>
               </w:rPr>
-              <w:instrText xml:space="preserve"> PAGEREF _Toc118291799 \h </w:instrText>
+              <w:instrText xml:space="preserve"> PAGEREF _Toc118293488 \h </w:instrText>
             </w:r>
             <w:r>
               <w:rPr>
@@ -3785,7 +3785,7 @@
                 <w:noProof/>
                 <w:webHidden/>
               </w:rPr>
-              <w:t>14</w:t>
+              <w:t>15</w:t>
             </w:r>
             <w:r>
               <w:rPr>
@@ -3808,7 +3808,7 @@
               <w:lang w:eastAsia="en-AU"/>
             </w:rPr>
           </w:pPr>
-          <w:hyperlink w:anchor="_Toc118291800" w:history="1">
+          <w:hyperlink w:anchor="_Toc118293489" w:history="1">
             <w:r>
               <w:rPr>
                 <w:rStyle w:val="Hyperlink"/>
@@ -3836,7 +3836,7 @@
                 <w:noProof/>
                 <w:webHidden/>
               </w:rPr>
-              <w:instrText xml:space="preserve"> PAGEREF _Toc118291800 \h </w:instrText>
+              <w:instrText xml:space="preserve"> PAGEREF _Toc118293489 \h </w:instrText>
             </w:r>
             <w:r>
               <w:rPr>
@@ -3856,7 +3856,7 @@
                 <w:noProof/>
                 <w:webHidden/>
               </w:rPr>
-              <w:t>14</w:t>
+              <w:t>15</w:t>
             </w:r>
             <w:r>
               <w:rPr>
@@ -3879,7 +3879,7 @@
               <w:lang w:eastAsia="en-AU"/>
             </w:rPr>
           </w:pPr>
-          <w:hyperlink w:anchor="_Toc118291801" w:history="1">
+          <w:hyperlink w:anchor="_Toc118293490" w:history="1">
             <w:r>
               <w:rPr>
                 <w:rStyle w:val="Hyperlink"/>
@@ -3907,7 +3907,7 @@
                 <w:noProof/>
                 <w:webHidden/>
               </w:rPr>
-              <w:instrText xml:space="preserve"> PAGEREF _Toc118291801 \h </w:instrText>
+              <w:instrText xml:space="preserve"> PAGEREF _Toc118293490 \h </w:instrText>
             </w:r>
             <w:r>
               <w:rPr>
@@ -3927,7 +3927,7 @@
                 <w:noProof/>
                 <w:webHidden/>
               </w:rPr>
-              <w:t>14</w:t>
+              <w:t>15</w:t>
             </w:r>
             <w:r>
               <w:rPr>
@@ -3950,7 +3950,7 @@
               <w:lang w:eastAsia="en-AU"/>
             </w:rPr>
           </w:pPr>
-          <w:hyperlink w:anchor="_Toc118291802" w:history="1">
+          <w:hyperlink w:anchor="_Toc118293491" w:history="1">
             <w:r>
               <w:rPr>
                 <w:rStyle w:val="Hyperlink"/>
@@ -3978,7 +3978,7 @@
                 <w:noProof/>
                 <w:webHidden/>
               </w:rPr>
-              <w:instrText xml:space="preserve"> PAGEREF _Toc118291802 \h </w:instrText>
+              <w:instrText xml:space="preserve"> PAGEREF _Toc118293491 \h </w:instrText>
             </w:r>
             <w:r>
               <w:rPr>
@@ -3998,7 +3998,7 @@
                 <w:noProof/>
                 <w:webHidden/>
               </w:rPr>
-              <w:t>14</w:t>
+              <w:t>15</w:t>
             </w:r>
             <w:r>
               <w:rPr>
@@ -4021,7 +4021,7 @@
               <w:lang w:eastAsia="en-AU"/>
             </w:rPr>
           </w:pPr>
-          <w:hyperlink w:anchor="_Toc118291803" w:history="1">
+          <w:hyperlink w:anchor="_Toc118293492" w:history="1">
             <w:r>
               <w:rPr>
                 <w:rStyle w:val="Hyperlink"/>
@@ -4049,7 +4049,7 @@
                 <w:noProof/>
                 <w:webHidden/>
               </w:rPr>
-              <w:instrText xml:space="preserve"> PAGEREF _Toc118291803 \h </w:instrText>
+              <w:instrText xml:space="preserve"> PAGEREF _Toc118293492 \h </w:instrText>
             </w:r>
             <w:r>
               <w:rPr>
@@ -4069,7 +4069,7 @@
                 <w:noProof/>
                 <w:webHidden/>
               </w:rPr>
-              <w:t>14</w:t>
+              <w:t>15</w:t>
             </w:r>
             <w:r>
               <w:rPr>
@@ -4092,7 +4092,7 @@
               <w:lang w:eastAsia="en-AU"/>
             </w:rPr>
           </w:pPr>
-          <w:hyperlink w:anchor="_Toc118291804" w:history="1">
+          <w:hyperlink w:anchor="_Toc118293493" w:history="1">
             <w:r>
               <w:rPr>
                 <w:rStyle w:val="Hyperlink"/>
@@ -4120,7 +4120,7 @@
                 <w:noProof/>
                 <w:webHidden/>
               </w:rPr>
-              <w:instrText xml:space="preserve"> PAGEREF _Toc118291804 \h </w:instrText>
+              <w:instrText xml:space="preserve"> PAGEREF _Toc118293493 \h </w:instrText>
             </w:r>
             <w:r>
               <w:rPr>
@@ -4140,7 +4140,7 @@
                 <w:noProof/>
                 <w:webHidden/>
               </w:rPr>
-              <w:t>14</w:t>
+              <w:t>15</w:t>
             </w:r>
             <w:r>
               <w:rPr>
@@ -4163,7 +4163,7 @@
               <w:lang w:eastAsia="en-AU"/>
             </w:rPr>
           </w:pPr>
-          <w:hyperlink w:anchor="_Toc118291805" w:history="1">
+          <w:hyperlink w:anchor="_Toc118293494" w:history="1">
             <w:r>
               <w:rPr>
                 <w:rStyle w:val="Hyperlink"/>
@@ -4191,7 +4191,7 @@
                 <w:noProof/>
                 <w:webHidden/>
               </w:rPr>
-              <w:instrText xml:space="preserve"> PAGEREF _Toc118291805 \h </w:instrText>
+              <w:instrText xml:space="preserve"> PAGEREF _Toc118293494 \h </w:instrText>
             </w:r>
             <w:r>
               <w:rPr>
@@ -4211,7 +4211,7 @@
                 <w:noProof/>
                 <w:webHidden/>
               </w:rPr>
-              <w:t>14</w:t>
+              <w:t>15</w:t>
             </w:r>
             <w:r>
               <w:rPr>
@@ -4234,7 +4234,7 @@
               <w:lang w:eastAsia="en-AU"/>
             </w:rPr>
           </w:pPr>
-          <w:hyperlink w:anchor="_Toc118291806" w:history="1">
+          <w:hyperlink w:anchor="_Toc118293495" w:history="1">
             <w:r>
               <w:rPr>
                 <w:rStyle w:val="Hyperlink"/>
@@ -4262,7 +4262,7 @@
                 <w:noProof/>
                 <w:webHidden/>
               </w:rPr>
-              <w:instrText xml:space="preserve"> PAGEREF _Toc118291806 \h </w:instrText>
+              <w:instrText xml:space="preserve"> PAGEREF _Toc118293495 \h </w:instrText>
             </w:r>
             <w:r>
               <w:rPr>
@@ -4282,7 +4282,7 @@
                 <w:noProof/>
                 <w:webHidden/>
               </w:rPr>
-              <w:t>14</w:t>
+              <w:t>15</w:t>
             </w:r>
             <w:r>
               <w:rPr>
@@ -4305,7 +4305,7 @@
               <w:lang w:eastAsia="en-AU"/>
             </w:rPr>
           </w:pPr>
-          <w:hyperlink w:anchor="_Toc118291807" w:history="1">
+          <w:hyperlink w:anchor="_Toc118293496" w:history="1">
             <w:r>
               <w:rPr>
                 <w:rStyle w:val="Hyperlink"/>
@@ -4333,7 +4333,7 @@
                 <w:noProof/>
                 <w:webHidden/>
               </w:rPr>
-              <w:instrText xml:space="preserve"> PAGEREF _Toc118291807 \h </w:instrText>
+              <w:instrText xml:space="preserve"> PAGEREF _Toc118293496 \h </w:instrText>
             </w:r>
             <w:r>
               <w:rPr>
@@ -4353,7 +4353,7 @@
                 <w:noProof/>
                 <w:webHidden/>
               </w:rPr>
-              <w:t>14</w:t>
+              <w:t>15</w:t>
             </w:r>
             <w:r>
               <w:rPr>
@@ -4376,7 +4376,7 @@
               <w:lang w:eastAsia="en-AU"/>
             </w:rPr>
           </w:pPr>
-          <w:hyperlink w:anchor="_Toc118291808" w:history="1">
+          <w:hyperlink w:anchor="_Toc118293497" w:history="1">
             <w:r>
               <w:rPr>
                 <w:rStyle w:val="Hyperlink"/>
@@ -4404,7 +4404,7 @@
                 <w:noProof/>
                 <w:webHidden/>
               </w:rPr>
-              <w:instrText xml:space="preserve"> PAGEREF _Toc118291808 \h </w:instrText>
+              <w:instrText xml:space="preserve"> PAGEREF _Toc118293497 \h </w:instrText>
             </w:r>
             <w:r>
               <w:rPr>
@@ -4447,7 +4447,7 @@
               <w:lang w:eastAsia="en-AU"/>
             </w:rPr>
           </w:pPr>
-          <w:hyperlink w:anchor="_Toc118291809" w:history="1">
+          <w:hyperlink w:anchor="_Toc118293498" w:history="1">
             <w:r>
               <w:rPr>
                 <w:rStyle w:val="Hyperlink"/>
@@ -4475,7 +4475,7 @@
                 <w:noProof/>
                 <w:webHidden/>
               </w:rPr>
-              <w:instrText xml:space="preserve"> PAGEREF _Toc118291809 \h </w:instrText>
+              <w:instrText xml:space="preserve"> PAGEREF _Toc118293498 \h </w:instrText>
             </w:r>
             <w:r>
               <w:rPr>
@@ -4518,7 +4518,7 @@
               <w:lang w:eastAsia="en-AU"/>
             </w:rPr>
           </w:pPr>
-          <w:hyperlink w:anchor="_Toc118291810" w:history="1">
+          <w:hyperlink w:anchor="_Toc118293499" w:history="1">
             <w:r>
               <w:rPr>
                 <w:rStyle w:val="Hyperlink"/>
@@ -4546,7 +4546,7 @@
                 <w:noProof/>
                 <w:webHidden/>
               </w:rPr>
-              <w:instrText xml:space="preserve"> PAGEREF _Toc118291810 \h </w:instrText>
+              <w:instrText xml:space="preserve"> PAGEREF _Toc118293499 \h </w:instrText>
             </w:r>
             <w:r>
               <w:rPr>
@@ -4566,7 +4566,7 @@
                 <w:noProof/>
                 <w:webHidden/>
               </w:rPr>
-              <w:t>15</w:t>
+              <w:t>16</w:t>
             </w:r>
             <w:r>
               <w:rPr>
@@ -4589,7 +4589,7 @@
               <w:lang w:eastAsia="en-AU"/>
             </w:rPr>
           </w:pPr>
-          <w:hyperlink w:anchor="_Toc118291811" w:history="1">
+          <w:hyperlink w:anchor="_Toc118293500" w:history="1">
             <w:r>
               <w:rPr>
                 <w:rStyle w:val="Hyperlink"/>
@@ -4617,7 +4617,7 @@
                 <w:noProof/>
                 <w:webHidden/>
               </w:rPr>
-              <w:instrText xml:space="preserve"> PAGEREF _Toc118291811 \h </w:instrText>
+              <w:instrText xml:space="preserve"> PAGEREF _Toc118293500 \h </w:instrText>
             </w:r>
             <w:r>
               <w:rPr>
@@ -4637,7 +4637,7 @@
                 <w:noProof/>
                 <w:webHidden/>
               </w:rPr>
-              <w:t>15</w:t>
+              <w:t>16</w:t>
             </w:r>
             <w:r>
               <w:rPr>
@@ -4660,7 +4660,7 @@
               <w:lang w:eastAsia="en-AU"/>
             </w:rPr>
           </w:pPr>
-          <w:hyperlink w:anchor="_Toc118291812" w:history="1">
+          <w:hyperlink w:anchor="_Toc118293501" w:history="1">
             <w:r>
               <w:rPr>
                 <w:rStyle w:val="Hyperlink"/>
@@ -4688,7 +4688,7 @@
                 <w:noProof/>
                 <w:webHidden/>
               </w:rPr>
-              <w:instrText xml:space="preserve"> PAGEREF _Toc118291812 \h </w:instrText>
+              <w:instrText xml:space="preserve"> PAGEREF _Toc118293501 \h </w:instrText>
             </w:r>
             <w:r>
               <w:rPr>
@@ -4708,7 +4708,7 @@
                 <w:noProof/>
                 <w:webHidden/>
               </w:rPr>
-              <w:t>15</w:t>
+              <w:t>16</w:t>
             </w:r>
             <w:r>
               <w:rPr>
@@ -4731,7 +4731,7 @@
               <w:lang w:eastAsia="en-AU"/>
             </w:rPr>
           </w:pPr>
-          <w:hyperlink w:anchor="_Toc118291813" w:history="1">
+          <w:hyperlink w:anchor="_Toc118293502" w:history="1">
             <w:r>
               <w:rPr>
                 <w:rStyle w:val="Hyperlink"/>
@@ -4759,7 +4759,7 @@
                 <w:noProof/>
                 <w:webHidden/>
               </w:rPr>
-              <w:instrText xml:space="preserve"> PAGEREF _Toc118291813 \h </w:instrText>
+              <w:instrText xml:space="preserve"> PAGEREF _Toc118293502 \h </w:instrText>
             </w:r>
             <w:r>
               <w:rPr>
@@ -4779,7 +4779,7 @@
                 <w:noProof/>
                 <w:webHidden/>
               </w:rPr>
-              <w:t>15</w:t>
+              <w:t>16</w:t>
             </w:r>
             <w:r>
               <w:rPr>
@@ -4821,7 +4821,7 @@
           <w:lang w:val="en-US"/>
         </w:rPr>
       </w:pPr>
-      <w:bookmarkStart w:id="0" w:name="_Toc118291756"/>
+      <w:bookmarkStart w:id="0" w:name="_Toc118293445"/>
       <w:r>
         <w:rPr>
           <w:lang w:val="en-US"/>
@@ -4838,7 +4838,7 @@
           <w:lang w:val="en-US"/>
         </w:rPr>
       </w:pPr>
-      <w:bookmarkStart w:id="1" w:name="_Toc118291757"/>
+      <w:bookmarkStart w:id="1" w:name="_Toc118293446"/>
       <w:r>
         <w:rPr>
           <w:lang w:val="en-US"/>
@@ -4964,7 +4964,7 @@
           <w:lang w:val="en-US"/>
         </w:rPr>
       </w:pPr>
-      <w:bookmarkStart w:id="4" w:name="_Toc118291758"/>
+      <w:bookmarkStart w:id="4" w:name="_Toc118293447"/>
       <w:r>
         <w:rPr>
           <w:lang w:val="en-US"/>
@@ -4988,7 +4988,7 @@
         </w:rPr>
       </w:pPr>
       <w:bookmarkStart w:id="5" w:name="_Toc50539211"/>
-      <w:bookmarkStart w:id="6" w:name="_Toc118291759"/>
+      <w:bookmarkStart w:id="6" w:name="_Toc118293448"/>
       <w:r>
         <w:rPr>
           <w:lang w:val="en-US"/>
@@ -5144,7 +5144,7 @@
           <w:lang w:val="en-US"/>
         </w:rPr>
       </w:pPr>
-      <w:bookmarkStart w:id="7" w:name="_Toc118291760"/>
+      <w:bookmarkStart w:id="7" w:name="_Toc118293449"/>
       <w:r>
         <w:rPr>
           <w:lang w:val="en-US"/>
@@ -5166,7 +5166,7 @@
           <w:lang w:val="en-US"/>
         </w:rPr>
       </w:pPr>
-      <w:bookmarkStart w:id="8" w:name="_Toc118291761"/>
+      <w:bookmarkStart w:id="8" w:name="_Toc118293450"/>
       <w:r>
         <w:rPr>
           <w:lang w:val="en-US"/>
@@ -5325,7 +5325,7 @@
           <w:lang w:val="en-US"/>
         </w:rPr>
       </w:pPr>
-      <w:bookmarkStart w:id="9" w:name="_Toc118291762"/>
+      <w:bookmarkStart w:id="9" w:name="_Toc118293451"/>
       <w:r>
         <w:rPr>
           <w:lang w:val="en-US"/>
@@ -5492,7 +5492,7 @@
           <w:lang w:val="en-US"/>
         </w:rPr>
       </w:pPr>
-      <w:bookmarkStart w:id="10" w:name="_Toc118291763"/>
+      <w:bookmarkStart w:id="10" w:name="_Toc118293452"/>
       <w:r>
         <w:rPr>
           <w:lang w:val="en-US"/>
@@ -5652,7 +5652,7 @@
           <w:lang w:val="en-US"/>
         </w:rPr>
       </w:pPr>
-      <w:bookmarkStart w:id="11" w:name="_Toc118291764"/>
+      <w:bookmarkStart w:id="11" w:name="_Toc118293453"/>
       <w:r>
         <w:rPr>
           <w:lang w:val="en-US"/>
@@ -5674,7 +5674,7 @@
           <w:lang w:val="en-US"/>
         </w:rPr>
       </w:pPr>
-      <w:bookmarkStart w:id="12" w:name="_Toc118291765"/>
+      <w:bookmarkStart w:id="12" w:name="_Toc118293454"/>
       <w:r>
         <w:rPr>
           <w:lang w:val="en-US"/>
@@ -5780,7 +5780,7 @@
           <w:lang w:val="en-US"/>
         </w:rPr>
       </w:pPr>
-      <w:bookmarkStart w:id="15" w:name="_Toc118291766"/>
+      <w:bookmarkStart w:id="15" w:name="_Toc118293455"/>
       <w:r>
         <w:rPr>
           <w:lang w:val="en-US"/>
@@ -6199,7 +6199,7 @@
           <w:lang w:val="en-US"/>
         </w:rPr>
       </w:pPr>
-      <w:bookmarkStart w:id="22" w:name="_Toc118291767"/>
+      <w:bookmarkStart w:id="22" w:name="_Toc118293456"/>
       <w:commentRangeStart w:id="23"/>
       <w:commentRangeStart w:id="24"/>
       <w:r>
@@ -6698,7 +6698,7 @@
           <w:lang w:val="en-US"/>
         </w:rPr>
       </w:pPr>
-      <w:bookmarkStart w:id="25" w:name="_Toc118291768"/>
+      <w:bookmarkStart w:id="25" w:name="_Toc118293457"/>
       <w:r>
         <w:rPr>
           <w:lang w:val="en-US"/>
@@ -6809,7 +6809,7 @@
           <w:lang w:val="en-US"/>
         </w:rPr>
       </w:pPr>
-      <w:bookmarkStart w:id="28" w:name="_Toc118291769"/>
+      <w:bookmarkStart w:id="28" w:name="_Toc118293458"/>
       <w:r>
         <w:rPr>
           <w:lang w:val="en-US"/>
@@ -7133,7 +7133,7 @@
           <v:shape id="_x0000_i1130" type="#_x0000_t75" style="width:451.3pt;height:65.25pt" o:ole="">
             <v:imagedata r:id="rId17" o:title=""/>
           </v:shape>
-          <o:OLEObject Type="Embed" ProgID="Word.Document.12" ShapeID="_x0000_i1130" DrawAspect="Content" ObjectID="_1728906521" r:id="rId18">
+          <o:OLEObject Type="Embed" ProgID="Word.Document.12" ShapeID="_x0000_i1130" DrawAspect="Content" ObjectID="_1728906624" r:id="rId18">
             <o:FieldCodes>\s</o:FieldCodes>
           </o:OLEObject>
         </w:object>
@@ -7441,7 +7441,7 @@
           <v:shape id="_x0000_i1177" type="#_x0000_t75" style="width:322.9pt;height:232.3pt" o:ole="">
             <v:imagedata r:id="rId21" o:title=""/>
           </v:shape>
-          <o:OLEObject Type="Embed" ProgID="Word.Document.12" ShapeID="_x0000_i1177" DrawAspect="Content" ObjectID="_1728906522" r:id="rId22">
+          <o:OLEObject Type="Embed" ProgID="Word.Document.12" ShapeID="_x0000_i1177" DrawAspect="Content" ObjectID="_1728906625" r:id="rId22">
             <o:FieldCodes>\s</o:FieldCodes>
           </o:OLEObject>
         </w:object>
@@ -7500,7 +7500,7 @@
           <v:shape id="_x0000_i1124" type="#_x0000_t75" style="width:451.3pt;height:51pt" o:ole="">
             <v:imagedata r:id="rId23" o:title=""/>
           </v:shape>
-          <o:OLEObject Type="Embed" ProgID="Word.Document.12" ShapeID="_x0000_i1124" DrawAspect="Content" ObjectID="_1728906523" r:id="rId24">
+          <o:OLEObject Type="Embed" ProgID="Word.Document.12" ShapeID="_x0000_i1124" DrawAspect="Content" ObjectID="_1728906626" r:id="rId24">
             <o:FieldCodes>\s</o:FieldCodes>
           </o:OLEObject>
         </w:object>
@@ -7543,7 +7543,7 @@
           <v:shape id="_x0000_i1246" type="#_x0000_t75" style="width:451.3pt;height:304.85pt" o:ole="">
             <v:imagedata r:id="rId25" o:title=""/>
           </v:shape>
-          <o:OLEObject Type="Embed" ProgID="Word.Document.12" ShapeID="_x0000_i1246" DrawAspect="Content" ObjectID="_1728906524" r:id="rId26">
+          <o:OLEObject Type="Embed" ProgID="Word.Document.12" ShapeID="_x0000_i1246" DrawAspect="Content" ObjectID="_1728906627" r:id="rId26">
             <o:FieldCodes>\s</o:FieldCodes>
           </o:OLEObject>
         </w:object>
@@ -7636,7 +7636,7 @@
           <v:shape id="_x0000_i1326" type="#_x0000_t75" style="width:451.3pt;height:321.75pt" o:ole="">
             <v:imagedata r:id="rId27" o:title=""/>
           </v:shape>
-          <o:OLEObject Type="Embed" ProgID="Word.Document.12" ShapeID="_x0000_i1326" DrawAspect="Content" ObjectID="_1728906525" r:id="rId28">
+          <o:OLEObject Type="Embed" ProgID="Word.Document.12" ShapeID="_x0000_i1326" DrawAspect="Content" ObjectID="_1728906628" r:id="rId28">
             <o:FieldCodes>\s</o:FieldCodes>
           </o:OLEObject>
         </w:object>
@@ -7695,7 +7695,7 @@
           <w:lang w:val="en-US"/>
         </w:rPr>
       </w:pPr>
-      <w:bookmarkStart w:id="37" w:name="_Toc118291770"/>
+      <w:bookmarkStart w:id="37" w:name="_Toc118293459"/>
       <w:r>
         <w:rPr>
           <w:lang w:val="en-US"/>
@@ -7799,7 +7799,7 @@
           <w:lang w:val="en-US"/>
         </w:rPr>
       </w:pPr>
-      <w:bookmarkStart w:id="42" w:name="_Toc118291771"/>
+      <w:bookmarkStart w:id="42" w:name="_Toc118293460"/>
       <w:r>
         <w:rPr>
           <w:lang w:val="en-US"/>
@@ -8193,7 +8193,7 @@
           <w:lang w:val="en-US"/>
         </w:rPr>
       </w:pPr>
-      <w:bookmarkStart w:id="43" w:name="_Toc118291772"/>
+      <w:bookmarkStart w:id="43" w:name="_Toc118293461"/>
       <w:r>
         <w:rPr>
           <w:lang w:val="en-US"/>
@@ -9161,7 +9161,7 @@
         </w:rPr>
       </w:pPr>
       <w:bookmarkStart w:id="48" w:name="_Presets"/>
-      <w:bookmarkStart w:id="49" w:name="_Toc118291773"/>
+      <w:bookmarkStart w:id="49" w:name="_Toc118293462"/>
       <w:bookmarkEnd w:id="48"/>
       <w:r>
         <w:rPr>
@@ -10132,7 +10132,7 @@
           <w:lang w:val="en-US"/>
         </w:rPr>
       </w:pPr>
-      <w:bookmarkStart w:id="52" w:name="_Toc118291774"/>
+      <w:bookmarkStart w:id="52" w:name="_Toc118293463"/>
       <w:r>
         <w:rPr>
           <w:lang w:val="en-US"/>
@@ -10452,7 +10452,7 @@
           <w:lang w:val="en-US"/>
         </w:rPr>
       </w:pPr>
-      <w:bookmarkStart w:id="55" w:name="_Toc118291775"/>
+      <w:bookmarkStart w:id="55" w:name="_Toc118293464"/>
       <w:commentRangeStart w:id="56"/>
       <w:r>
         <w:rPr>
@@ -10687,7 +10687,7 @@
           <w:lang w:val="en-US"/>
         </w:rPr>
       </w:pPr>
-      <w:bookmarkStart w:id="57" w:name="_Toc118291776"/>
+      <w:bookmarkStart w:id="57" w:name="_Toc118293465"/>
       <w:commentRangeStart w:id="58"/>
       <w:commentRangeStart w:id="59"/>
       <w:r>
@@ -12563,7 +12563,7 @@
           <w:lang w:val="en-US"/>
         </w:rPr>
       </w:pPr>
-      <w:bookmarkStart w:id="60" w:name="_Toc118291777"/>
+      <w:bookmarkStart w:id="60" w:name="_Toc118293466"/>
       <w:commentRangeStart w:id="61"/>
       <w:commentRangeStart w:id="62"/>
       <w:r>
@@ -12901,7 +12901,7 @@
           <w:lang w:val="en-US"/>
         </w:rPr>
       </w:pPr>
-      <w:bookmarkStart w:id="63" w:name="_Toc118291778"/>
+      <w:bookmarkStart w:id="63" w:name="_Toc118293467"/>
       <w:r>
         <w:rPr>
           <w:lang w:val="en-US"/>
@@ -13033,7 +13033,7 @@
           <w:lang w:val="en-US"/>
         </w:rPr>
       </w:pPr>
-      <w:bookmarkStart w:id="64" w:name="_Toc118291779"/>
+      <w:bookmarkStart w:id="64" w:name="_Toc118293468"/>
       <w:commentRangeStart w:id="65"/>
       <w:r>
         <w:rPr>
@@ -13145,7 +13145,7 @@
         </w:rPr>
       </w:pPr>
       <w:bookmarkStart w:id="68" w:name="_Toc50539226"/>
-      <w:bookmarkStart w:id="69" w:name="_Toc118291780"/>
+      <w:bookmarkStart w:id="69" w:name="_Toc118293469"/>
       <w:r>
         <w:rPr>
           <w:lang w:val="en-US"/>
@@ -13291,7 +13291,7 @@
         </w:rPr>
       </w:pPr>
       <w:bookmarkStart w:id="72" w:name="_Toc50539227"/>
-      <w:bookmarkStart w:id="73" w:name="_Toc118291781"/>
+      <w:bookmarkStart w:id="73" w:name="_Toc118293470"/>
       <w:r>
         <w:rPr>
           <w:lang w:val="en-US"/>
@@ -13310,7 +13310,7 @@
           <w:lang w:val="en-US"/>
         </w:rPr>
       </w:pPr>
-      <w:bookmarkStart w:id="74" w:name="_Toc118291782"/>
+      <w:bookmarkStart w:id="74" w:name="_Toc118293471"/>
       <w:commentRangeStart w:id="75"/>
       <w:commentRangeStart w:id="76"/>
       <w:commentRangeEnd w:id="76"/>
@@ -13368,7 +13368,7 @@
           <w:lang w:val="en-US"/>
         </w:rPr>
       </w:pPr>
-      <w:bookmarkStart w:id="80" w:name="_Toc118291783"/>
+      <w:bookmarkStart w:id="80" w:name="_Toc118293472"/>
       <w:r>
         <w:rPr>
           <w:lang w:val="en-US"/>
@@ -13411,7 +13411,7 @@
           <v:shape id="_x0000_i1025" type="#_x0000_t75" style="width:451.3pt;height:279pt" o:ole="">
             <v:imagedata r:id="rId36" o:title=""/>
           </v:shape>
-          <o:OLEObject Type="Embed" ProgID="Word.Document.12" ShapeID="_x0000_i1025" DrawAspect="Content" ObjectID="_1728906526" r:id="rId37">
+          <o:OLEObject Type="Embed" ProgID="Word.Document.12" ShapeID="_x0000_i1025" DrawAspect="Content" ObjectID="_1728906629" r:id="rId37">
             <o:FieldCodes>\s</o:FieldCodes>
           </o:OLEObject>
         </w:object>
@@ -13424,7 +13424,7 @@
           <w:lang w:val="en-US"/>
         </w:rPr>
       </w:pPr>
-      <w:bookmarkStart w:id="82" w:name="_Toc118291784"/>
+      <w:bookmarkStart w:id="82" w:name="_Toc118293473"/>
       <w:r>
         <w:rPr>
           <w:lang w:val="en-US"/>
@@ -13461,7 +13461,7 @@
           <v:shape id="_x0000_i1026" type="#_x0000_t75" style="width:451.3pt;height:307.8pt" o:ole="">
             <v:imagedata r:id="rId38" o:title=""/>
           </v:shape>
-          <o:OLEObject Type="Embed" ProgID="Word.Document.12" ShapeID="_x0000_i1026" DrawAspect="Content" ObjectID="_1728906527" r:id="rId39">
+          <o:OLEObject Type="Embed" ProgID="Word.Document.12" ShapeID="_x0000_i1026" DrawAspect="Content" ObjectID="_1728906630" r:id="rId39">
             <o:FieldCodes>\s</o:FieldCodes>
           </o:OLEObject>
         </w:object>
@@ -13474,7 +13474,7 @@
           <w:lang w:val="en-US"/>
         </w:rPr>
       </w:pPr>
-      <w:bookmarkStart w:id="84" w:name="_Toc118291785"/>
+      <w:bookmarkStart w:id="84" w:name="_Toc118293474"/>
       <w:r>
         <w:rPr>
           <w:lang w:val="en-US"/>
@@ -13517,7 +13517,7 @@
           <v:shape id="_x0000_i1027" type="#_x0000_t75" style="width:451.3pt;height:222pt" o:ole="">
             <v:imagedata r:id="rId40" o:title=""/>
           </v:shape>
-          <o:OLEObject Type="Embed" ProgID="Word.Document.12" ShapeID="_x0000_i1027" DrawAspect="Content" ObjectID="_1728906528" r:id="rId41">
+          <o:OLEObject Type="Embed" ProgID="Word.Document.12" ShapeID="_x0000_i1027" DrawAspect="Content" ObjectID="_1728906631" r:id="rId41">
             <o:FieldCodes>\s</o:FieldCodes>
           </o:OLEObject>
         </w:object>
@@ -13531,7 +13531,7 @@
         </w:rPr>
       </w:pPr>
       <w:bookmarkStart w:id="86" w:name="_Appendix_4_–"/>
-      <w:bookmarkStart w:id="87" w:name="_Toc118291786"/>
+      <w:bookmarkStart w:id="87" w:name="_Toc118293475"/>
       <w:bookmarkEnd w:id="86"/>
       <w:r>
         <w:rPr>
@@ -13569,7 +13569,7 @@
           <v:shape id="_x0000_i1028" type="#_x0000_t75" style="width:451.3pt;height:250.75pt" o:ole="">
             <v:imagedata r:id="rId42" o:title=""/>
           </v:shape>
-          <o:OLEObject Type="Embed" ProgID="Word.Document.12" ShapeID="_x0000_i1028" DrawAspect="Content" ObjectID="_1728906529" r:id="rId43">
+          <o:OLEObject Type="Embed" ProgID="Word.Document.12" ShapeID="_x0000_i1028" DrawAspect="Content" ObjectID="_1728906632" r:id="rId43">
             <o:FieldCodes>\s</o:FieldCodes>
           </o:OLEObject>
         </w:object>
@@ -13583,7 +13583,7 @@
         </w:rPr>
       </w:pPr>
       <w:bookmarkStart w:id="89" w:name="_Appendix_5_–"/>
-      <w:bookmarkStart w:id="90" w:name="_Toc118291787"/>
+      <w:bookmarkStart w:id="90" w:name="_Toc118293476"/>
       <w:bookmarkEnd w:id="89"/>
       <w:r>
         <w:rPr>
@@ -13621,7 +13621,7 @@
           <v:shape id="_x0000_i1031" type="#_x0000_t75" style="width:451.3pt;height:264.75pt" o:ole="">
             <v:imagedata r:id="rId44" o:title=""/>
           </v:shape>
-          <o:OLEObject Type="Embed" ProgID="Word.Document.12" ShapeID="_x0000_i1031" DrawAspect="Content" ObjectID="_1728906530" r:id="rId45">
+          <o:OLEObject Type="Embed" ProgID="Word.Document.12" ShapeID="_x0000_i1031" DrawAspect="Content" ObjectID="_1728906633" r:id="rId45">
             <o:FieldCodes>\s</o:FieldCodes>
           </o:OLEObject>
         </w:object>
@@ -13635,7 +13635,7 @@
         </w:rPr>
       </w:pPr>
       <w:bookmarkStart w:id="92" w:name="_Appendix_6_–"/>
-      <w:bookmarkStart w:id="93" w:name="_Toc118291788"/>
+      <w:bookmarkStart w:id="93" w:name="_Toc118293477"/>
       <w:bookmarkEnd w:id="92"/>
       <w:r>
         <w:rPr>
@@ -13682,10 +13682,10 @@
           <w:lang w:val="en-US"/>
         </w:rPr>
         <w:object w:dxaOrig="9026" w:dyaOrig="9285" w14:anchorId="4E8F5C5B">
-          <v:shape id="_x0000_i1034" type="#_x0000_t75" style="width:451.3pt;height:464.25pt" o:ole="">
+          <v:shape id="_x0000_i1034" type="#_x0000_t75" style="width:451.2pt;height:464.4pt" o:ole="">
             <v:imagedata r:id="rId46" o:title=""/>
           </v:shape>
-          <o:OLEObject Type="Embed" ProgID="Word.Document.12" ShapeID="_x0000_i1034" DrawAspect="Content" ObjectID="_1728906531" r:id="rId47">
+          <o:OLEObject Type="Embed" ProgID="Word.Document.12" ShapeID="_x0000_i1034" DrawAspect="Content" ObjectID="_1728906634" r:id="rId47">
             <o:FieldCodes>\s</o:FieldCodes>
           </o:OLEObject>
         </w:object>
@@ -13699,7 +13699,7 @@
         </w:rPr>
       </w:pPr>
       <w:bookmarkStart w:id="95" w:name="_Appendix_7_–"/>
-      <w:bookmarkStart w:id="96" w:name="_Toc118291789"/>
+      <w:bookmarkStart w:id="96" w:name="_Toc118293478"/>
       <w:bookmarkEnd w:id="95"/>
       <w:r>
         <w:rPr>
@@ -13734,10 +13734,10 @@
           <w:lang w:val="en-US"/>
         </w:rPr>
         <w:object w:dxaOrig="9026" w:dyaOrig="9285" w14:anchorId="103AACA5">
-          <v:shape id="_x0000_i1037" type="#_x0000_t75" style="width:451.3pt;height:464.25pt" o:ole="">
+          <v:shape id="_x0000_i1037" type="#_x0000_t75" style="width:451.2pt;height:464.4pt" o:ole="">
             <v:imagedata r:id="rId48" o:title=""/>
           </v:shape>
-          <o:OLEObject Type="Embed" ProgID="Word.Document.12" ShapeID="_x0000_i1037" DrawAspect="Content" ObjectID="_1728906532" r:id="rId49">
+          <o:OLEObject Type="Embed" ProgID="Word.Document.12" ShapeID="_x0000_i1037" DrawAspect="Content" ObjectID="_1728906635" r:id="rId49">
             <o:FieldCodes>\s</o:FieldCodes>
           </o:OLEObject>
         </w:object>
@@ -13751,7 +13751,7 @@
         </w:rPr>
       </w:pPr>
       <w:bookmarkStart w:id="98" w:name="_Appendix_8_–"/>
-      <w:bookmarkStart w:id="99" w:name="_Toc118291790"/>
+      <w:bookmarkStart w:id="99" w:name="_Toc118293479"/>
       <w:bookmarkEnd w:id="98"/>
       <w:r>
         <w:rPr>
@@ -13786,10 +13786,10 @@
           <w:lang w:val="en-US"/>
         </w:rPr>
         <w:object w:dxaOrig="9026" w:dyaOrig="12420" w14:anchorId="2DD1FFEA">
-          <v:shape id="_x0000_i1040" type="#_x0000_t75" style="width:451.3pt;height:621pt" o:ole="">
+          <v:shape id="_x0000_i1040" type="#_x0000_t75" style="width:451.2pt;height:621pt" o:ole="">
             <v:imagedata r:id="rId50" o:title=""/>
           </v:shape>
-          <o:OLEObject Type="Embed" ProgID="Word.Document.12" ShapeID="_x0000_i1040" DrawAspect="Content" ObjectID="_1728906533" r:id="rId51">
+          <o:OLEObject Type="Embed" ProgID="Word.Document.12" ShapeID="_x0000_i1040" DrawAspect="Content" ObjectID="_1728906636" r:id="rId51">
             <o:FieldCodes>\s</o:FieldCodes>
           </o:OLEObject>
         </w:object>
@@ -13803,7 +13803,7 @@
         </w:rPr>
       </w:pPr>
       <w:bookmarkStart w:id="101" w:name="_Appendix_9_–"/>
-      <w:bookmarkStart w:id="102" w:name="_Toc118291791"/>
+      <w:bookmarkStart w:id="102" w:name="_Toc118293480"/>
       <w:bookmarkEnd w:id="101"/>
       <w:r>
         <w:rPr>
@@ -13838,10 +13838,10 @@
           <w:lang w:val="en-US"/>
         </w:rPr>
         <w:object w:dxaOrig="9026" w:dyaOrig="5580" w14:anchorId="79E43C1A">
-          <v:shape id="_x0000_i1043" type="#_x0000_t75" style="width:451.3pt;height:279pt" o:ole="">
+          <v:shape id="_x0000_i1043" type="#_x0000_t75" style="width:451.2pt;height:279pt" o:ole="">
             <v:imagedata r:id="rId52" o:title=""/>
           </v:shape>
-          <o:OLEObject Type="Embed" ProgID="Word.Document.12" ShapeID="_x0000_i1043" DrawAspect="Content" ObjectID="_1728906534" r:id="rId53">
+          <o:OLEObject Type="Embed" ProgID="Word.Document.12" ShapeID="_x0000_i1043" DrawAspect="Content" ObjectID="_1728906637" r:id="rId53">
             <o:FieldCodes>\s</o:FieldCodes>
           </o:OLEObject>
         </w:object>
@@ -13855,7 +13855,7 @@
         </w:rPr>
       </w:pPr>
       <w:bookmarkStart w:id="104" w:name="_Appendix_10_–"/>
-      <w:bookmarkStart w:id="105" w:name="_Toc118291792"/>
+      <w:bookmarkStart w:id="105" w:name="_Toc118293481"/>
       <w:bookmarkEnd w:id="104"/>
       <w:r>
         <w:rPr>
@@ -13890,10 +13890,10 @@
           <w:lang w:val="en-US"/>
         </w:rPr>
         <w:object w:dxaOrig="9026" w:dyaOrig="6435" w14:anchorId="6BA9C494">
-          <v:shape id="_x0000_i1046" type="#_x0000_t75" style="width:451.3pt;height:321.75pt" o:ole="">
+          <v:shape id="_x0000_i1046" type="#_x0000_t75" style="width:451.2pt;height:321.6pt" o:ole="">
             <v:imagedata r:id="rId54" o:title=""/>
           </v:shape>
-          <o:OLEObject Type="Embed" ProgID="Word.Document.12" ShapeID="_x0000_i1046" DrawAspect="Content" ObjectID="_1728906535" r:id="rId55">
+          <o:OLEObject Type="Embed" ProgID="Word.Document.12" ShapeID="_x0000_i1046" DrawAspect="Content" ObjectID="_1728906638" r:id="rId55">
             <o:FieldCodes>\s</o:FieldCodes>
           </o:OLEObject>
         </w:object>
@@ -13907,7 +13907,7 @@
         </w:rPr>
       </w:pPr>
       <w:bookmarkStart w:id="107" w:name="_Appendix_11_–"/>
-      <w:bookmarkStart w:id="108" w:name="_Toc118291793"/>
+      <w:bookmarkStart w:id="108" w:name="_Toc118293482"/>
       <w:bookmarkEnd w:id="107"/>
       <w:r>
         <w:rPr>
@@ -13948,10 +13948,10 @@
           <w:lang w:val="en-US"/>
         </w:rPr>
         <w:object w:dxaOrig="9026" w:dyaOrig="6720" w14:anchorId="7A29B8E0">
-          <v:shape id="_x0000_i1049" type="#_x0000_t75" style="width:451.3pt;height:336pt" o:ole="">
+          <v:shape id="_x0000_i1049" type="#_x0000_t75" style="width:451.2pt;height:336pt" o:ole="">
             <v:imagedata r:id="rId56" o:title=""/>
           </v:shape>
-          <o:OLEObject Type="Embed" ProgID="Word.Document.12" ShapeID="_x0000_i1049" DrawAspect="Content" ObjectID="_1728906536" r:id="rId57">
+          <o:OLEObject Type="Embed" ProgID="Word.Document.12" ShapeID="_x0000_i1049" DrawAspect="Content" ObjectID="_1728906639" r:id="rId57">
             <o:FieldCodes>\s</o:FieldCodes>
           </o:OLEObject>
         </w:object>
@@ -13964,7 +13964,7 @@
           <w:lang w:val="en-US"/>
         </w:rPr>
       </w:pPr>
-      <w:bookmarkStart w:id="110" w:name="_Toc118291794"/>
+      <w:bookmarkStart w:id="110" w:name="_Toc118293483"/>
       <w:r>
         <w:rPr>
           <w:lang w:val="en-US"/>
@@ -13981,7 +13981,7 @@
         </w:rPr>
       </w:pPr>
       <w:bookmarkStart w:id="111" w:name="_Appendix_1B"/>
-      <w:bookmarkStart w:id="112" w:name="_Toc118291795"/>
+      <w:bookmarkStart w:id="112" w:name="_Toc118293484"/>
       <w:bookmarkEnd w:id="111"/>
       <w:r>
         <w:rPr>
@@ -14046,7 +14046,7 @@
         </w:rPr>
       </w:pPr>
       <w:bookmarkStart w:id="113" w:name="_Appendix_2B"/>
-      <w:bookmarkStart w:id="114" w:name="_Toc118291796"/>
+      <w:bookmarkStart w:id="114" w:name="_Toc118293485"/>
       <w:bookmarkEnd w:id="113"/>
       <w:r>
         <w:rPr>
@@ -14111,7 +14111,7 @@
         </w:rPr>
       </w:pPr>
       <w:bookmarkStart w:id="115" w:name="_Appendix_3B"/>
-      <w:bookmarkStart w:id="116" w:name="_Toc118291797"/>
+      <w:bookmarkStart w:id="116" w:name="_Toc118293486"/>
       <w:bookmarkEnd w:id="115"/>
       <w:r>
         <w:rPr>
@@ -14176,7 +14176,7 @@
         </w:rPr>
       </w:pPr>
       <w:bookmarkStart w:id="117" w:name="_Appendix_4B"/>
-      <w:bookmarkStart w:id="118" w:name="_Toc118291798"/>
+      <w:bookmarkStart w:id="118" w:name="_Toc118293487"/>
       <w:bookmarkEnd w:id="117"/>
       <w:r>
         <w:rPr>
@@ -14241,7 +14241,7 @@
         </w:rPr>
       </w:pPr>
       <w:bookmarkStart w:id="119" w:name="_Appendix_5B"/>
-      <w:bookmarkStart w:id="120" w:name="_Toc118291799"/>
+      <w:bookmarkStart w:id="120" w:name="_Toc118293488"/>
       <w:bookmarkEnd w:id="119"/>
       <w:r>
         <w:rPr>
@@ -14306,7 +14306,7 @@
         </w:rPr>
       </w:pPr>
       <w:bookmarkStart w:id="121" w:name="_Appendix_6B"/>
-      <w:bookmarkStart w:id="122" w:name="_Toc118291800"/>
+      <w:bookmarkStart w:id="122" w:name="_Toc118293489"/>
       <w:bookmarkEnd w:id="121"/>
       <w:r>
         <w:rPr>
@@ -14371,7 +14371,7 @@
         </w:rPr>
       </w:pPr>
       <w:bookmarkStart w:id="123" w:name="_Appendix_7B"/>
-      <w:bookmarkStart w:id="124" w:name="_Toc118291801"/>
+      <w:bookmarkStart w:id="124" w:name="_Toc118293490"/>
       <w:bookmarkEnd w:id="123"/>
       <w:r>
         <w:rPr>
@@ -14436,7 +14436,7 @@
         </w:rPr>
       </w:pPr>
       <w:bookmarkStart w:id="125" w:name="_Appendix_8B"/>
-      <w:bookmarkStart w:id="126" w:name="_Toc118291802"/>
+      <w:bookmarkStart w:id="126" w:name="_Toc118293491"/>
       <w:bookmarkEnd w:id="125"/>
       <w:r>
         <w:rPr>
@@ -14501,7 +14501,7 @@
         </w:rPr>
       </w:pPr>
       <w:bookmarkStart w:id="127" w:name="_Appendix_9B"/>
-      <w:bookmarkStart w:id="128" w:name="_Toc118291803"/>
+      <w:bookmarkStart w:id="128" w:name="_Toc118293492"/>
       <w:bookmarkEnd w:id="127"/>
       <w:r>
         <w:rPr>
@@ -14566,7 +14566,7 @@
         </w:rPr>
       </w:pPr>
       <w:bookmarkStart w:id="129" w:name="_Appendix_10B"/>
-      <w:bookmarkStart w:id="130" w:name="_Toc118291804"/>
+      <w:bookmarkStart w:id="130" w:name="_Toc118293493"/>
       <w:bookmarkEnd w:id="129"/>
       <w:r>
         <w:rPr>
@@ -14631,7 +14631,7 @@
         </w:rPr>
       </w:pPr>
       <w:bookmarkStart w:id="131" w:name="_Appendix_11B"/>
-      <w:bookmarkStart w:id="132" w:name="_Toc118291805"/>
+      <w:bookmarkStart w:id="132" w:name="_Toc118293494"/>
       <w:bookmarkEnd w:id="131"/>
       <w:r>
         <w:rPr>
@@ -14696,7 +14696,7 @@
         </w:rPr>
       </w:pPr>
       <w:bookmarkStart w:id="133" w:name="_Appendix_12B"/>
-      <w:bookmarkStart w:id="134" w:name="_Toc118291806"/>
+      <w:bookmarkStart w:id="134" w:name="_Toc118293495"/>
       <w:bookmarkEnd w:id="133"/>
       <w:r>
         <w:rPr>
@@ -14761,7 +14761,7 @@
         </w:rPr>
       </w:pPr>
       <w:bookmarkStart w:id="135" w:name="_Appendix_13B"/>
-      <w:bookmarkStart w:id="136" w:name="_Toc118291807"/>
+      <w:bookmarkStart w:id="136" w:name="_Toc118293496"/>
       <w:bookmarkEnd w:id="135"/>
       <w:r>
         <w:rPr>
@@ -14833,7 +14833,7 @@
         </w:rPr>
       </w:pPr>
       <w:bookmarkStart w:id="137" w:name="_Appendix_14B"/>
-      <w:bookmarkStart w:id="138" w:name="_Toc118291808"/>
+      <w:bookmarkStart w:id="138" w:name="_Toc118293497"/>
       <w:bookmarkEnd w:id="137"/>
       <w:r>
         <w:rPr>
@@ -14905,7 +14905,7 @@
         </w:rPr>
       </w:pPr>
       <w:bookmarkStart w:id="139" w:name="_Appendix_15B"/>
-      <w:bookmarkStart w:id="140" w:name="_Toc118291809"/>
+      <w:bookmarkStart w:id="140" w:name="_Toc118293498"/>
       <w:bookmarkEnd w:id="139"/>
       <w:r>
         <w:rPr>
@@ -14989,7 +14989,7 @@
         </w:rPr>
       </w:pPr>
       <w:bookmarkStart w:id="141" w:name="_Appendix_16B"/>
-      <w:bookmarkStart w:id="142" w:name="_Toc118291810"/>
+      <w:bookmarkStart w:id="142" w:name="_Toc118293499"/>
       <w:bookmarkEnd w:id="141"/>
       <w:r>
         <w:rPr>
@@ -15055,7 +15055,7 @@
         </w:rPr>
       </w:pPr>
       <w:bookmarkStart w:id="143" w:name="_Appendix_17B"/>
-      <w:bookmarkStart w:id="144" w:name="_Toc118291811"/>
+      <w:bookmarkStart w:id="144" w:name="_Toc118293500"/>
       <w:bookmarkEnd w:id="143"/>
       <w:r>
         <w:rPr>
@@ -15120,7 +15120,7 @@
         </w:rPr>
       </w:pPr>
       <w:bookmarkStart w:id="145" w:name="_Appendix_18B"/>
-      <w:bookmarkStart w:id="146" w:name="_Toc118291812"/>
+      <w:bookmarkStart w:id="146" w:name="_Toc118293501"/>
       <w:bookmarkEnd w:id="145"/>
       <w:r>
         <w:rPr>
@@ -15185,7 +15185,7 @@
         </w:rPr>
       </w:pPr>
       <w:bookmarkStart w:id="147" w:name="_Appendix_19B"/>
-      <w:bookmarkStart w:id="148" w:name="_Toc118291813"/>
+      <w:bookmarkStart w:id="148" w:name="_Toc118293502"/>
       <w:bookmarkEnd w:id="147"/>
       <w:r>
         <w:rPr>

</xml_diff>